<commit_message>
Change company name in templates
</commit_message>
<xml_diff>
--- a/frontend/web/docx/mobile-request.docx
+++ b/frontend/web/docx/mobile-request.docx
@@ -1,6 +1,6 @@
 
 <file path=word/document.xml><?xml version="1.0" encoding="utf-8"?>
-<w:document xmlns:wpc="http://schemas.microsoft.com/office/word/2010/wordprocessingCanvas" xmlns:mc="http://schemas.openxmlformats.org/markup-compatibility/2006" xmlns:o="urn:schemas-microsoft-com:office:office" xmlns:r="http://schemas.openxmlformats.org/officeDocument/2006/relationships" xmlns:m="http://schemas.openxmlformats.org/officeDocument/2006/math" xmlns:v="urn:schemas-microsoft-com:vml" xmlns:wp14="http://schemas.microsoft.com/office/word/2010/wordprocessingDrawing" xmlns:wp="http://schemas.openxmlformats.org/drawingml/2006/wordprocessingDrawing" xmlns:w10="urn:schemas-microsoft-com:office:word" xmlns:w="http://schemas.openxmlformats.org/wordprocessingml/2006/main" xmlns:w14="http://schemas.microsoft.com/office/word/2010/wordml" xmlns:wpg="http://schemas.microsoft.com/office/word/2010/wordprocessingGroup" xmlns:wpi="http://schemas.microsoft.com/office/word/2010/wordprocessingInk" xmlns:wne="http://schemas.microsoft.com/office/word/2006/wordml" xmlns:wps="http://schemas.microsoft.com/office/word/2010/wordprocessingShape" mc:Ignorable="w14 wp14">
+<w:document xmlns:wpc="http://schemas.microsoft.com/office/word/2010/wordprocessingCanvas" xmlns:mo="http://schemas.microsoft.com/office/mac/office/2008/main" xmlns:mc="http://schemas.openxmlformats.org/markup-compatibility/2006" xmlns:mv="urn:schemas-microsoft-com:mac:vml" xmlns:o="urn:schemas-microsoft-com:office:office" xmlns:r="http://schemas.openxmlformats.org/officeDocument/2006/relationships" xmlns:m="http://schemas.openxmlformats.org/officeDocument/2006/math" xmlns:v="urn:schemas-microsoft-com:vml" xmlns:wp14="http://schemas.microsoft.com/office/word/2010/wordprocessingDrawing" xmlns:wp="http://schemas.openxmlformats.org/drawingml/2006/wordprocessingDrawing" xmlns:w10="urn:schemas-microsoft-com:office:word" xmlns:w="http://schemas.openxmlformats.org/wordprocessingml/2006/main" xmlns:w14="http://schemas.microsoft.com/office/word/2010/wordml" xmlns:w15="http://schemas.microsoft.com/office/word/2012/wordml" xmlns:wpg="http://schemas.microsoft.com/office/word/2010/wordprocessingGroup" xmlns:wpi="http://schemas.microsoft.com/office/word/2010/wordprocessingInk" xmlns:wne="http://schemas.microsoft.com/office/word/2006/wordml" xmlns:wps="http://schemas.microsoft.com/office/word/2010/wordprocessingShape" mc:Ignorable="w14 w15 wp14">
   <w:body>
     <w:p>
       <w:pPr>
@@ -59,7 +59,39 @@
                 <w:sz w:val="28"/>
                 <w:szCs w:val="28"/>
               </w:rPr>
-              <w:t>АО «НИАЭП»</w:t>
+              <w:t xml:space="preserve">АО </w:t>
+            </w:r>
+            <w:r>
+              <w:rPr>
+                <w:rFonts w:ascii="Arial" w:hAnsi="Arial" w:cs="Arial"/>
+                <w:sz w:val="28"/>
+                <w:szCs w:val="28"/>
+              </w:rPr>
+              <w:t xml:space="preserve">ИК </w:t>
+            </w:r>
+            <w:r>
+              <w:rPr>
+                <w:rFonts w:ascii="Arial" w:hAnsi="Arial" w:cs="Arial"/>
+                <w:sz w:val="28"/>
+                <w:szCs w:val="28"/>
+              </w:rPr>
+              <w:t>«</w:t>
+            </w:r>
+            <w:r>
+              <w:rPr>
+                <w:rFonts w:ascii="Arial" w:hAnsi="Arial" w:cs="Arial"/>
+                <w:sz w:val="28"/>
+                <w:szCs w:val="28"/>
+              </w:rPr>
+              <w:t>АСЭ</w:t>
+            </w:r>
+            <w:r>
+              <w:rPr>
+                <w:rFonts w:ascii="Arial" w:hAnsi="Arial" w:cs="Arial"/>
+                <w:sz w:val="28"/>
+                <w:szCs w:val="28"/>
+              </w:rPr>
+              <w:t>»</w:t>
             </w:r>
           </w:p>
         </w:tc>
@@ -167,12 +199,12 @@
                 <w:noProof/>
                 <w:sz w:val="28"/>
                 <w:szCs w:val="28"/>
-                <w:lang w:eastAsia="ru-RU"/>
+                <w:lang w:eastAsia="zh-CN"/>
               </w:rPr>
               <mc:AlternateContent>
                 <mc:Choice Requires="wps">
                   <w:drawing>
-                    <wp:anchor distT="0" distB="0" distL="114300" distR="114300" simplePos="0" relativeHeight="251659264" behindDoc="0" locked="0" layoutInCell="1" allowOverlap="1" wp14:anchorId="6DC47BB7" wp14:editId="25CB1A43">
+                    <wp:anchor distT="0" distB="0" distL="114300" distR="114300" simplePos="0" relativeHeight="251659264" behindDoc="0" locked="0" layoutInCell="1" allowOverlap="1" wp14:anchorId="608E8226" wp14:editId="5623D634">
                       <wp:simplePos x="0" y="0"/>
                       <wp:positionH relativeFrom="column">
                         <wp:posOffset>-57785</wp:posOffset>
@@ -423,12 +455,12 @@
                 <w:noProof/>
                 <w:sz w:val="28"/>
                 <w:szCs w:val="28"/>
-                <w:lang w:eastAsia="ru-RU"/>
+                <w:lang w:eastAsia="zh-CN"/>
               </w:rPr>
               <mc:AlternateContent>
                 <mc:Choice Requires="wps">
                   <w:drawing>
-                    <wp:anchor distT="0" distB="0" distL="114300" distR="114300" simplePos="0" relativeHeight="251661312" behindDoc="0" locked="0" layoutInCell="1" allowOverlap="1" wp14:anchorId="7BBB3CB3" wp14:editId="5914A05A">
+                    <wp:anchor distT="0" distB="0" distL="114300" distR="114300" simplePos="0" relativeHeight="251661312" behindDoc="0" locked="0" layoutInCell="1" allowOverlap="1" wp14:anchorId="37DD6008" wp14:editId="42B9F643">
                       <wp:simplePos x="0" y="0"/>
                       <wp:positionH relativeFrom="column">
                         <wp:posOffset>1642745</wp:posOffset>
@@ -519,12 +551,12 @@
                 <w:noProof/>
                 <w:sz w:val="28"/>
                 <w:szCs w:val="28"/>
-                <w:lang w:eastAsia="ru-RU"/>
+                <w:lang w:eastAsia="zh-CN"/>
               </w:rPr>
               <mc:AlternateContent>
                 <mc:Choice Requires="wps">
                   <w:drawing>
-                    <wp:anchor distT="0" distB="0" distL="114300" distR="114300" simplePos="0" relativeHeight="251660288" behindDoc="0" locked="0" layoutInCell="1" allowOverlap="1" wp14:anchorId="07588A52" wp14:editId="6ABF154C">
+                    <wp:anchor distT="0" distB="0" distL="114300" distR="114300" simplePos="0" relativeHeight="251660288" behindDoc="0" locked="0" layoutInCell="1" allowOverlap="1" wp14:anchorId="73293CA2" wp14:editId="1007F9F5">
                       <wp:simplePos x="0" y="0"/>
                       <wp:positionH relativeFrom="column">
                         <wp:posOffset>-52070</wp:posOffset>
@@ -695,12 +727,12 @@
                 <w:noProof/>
                 <w:sz w:val="28"/>
                 <w:szCs w:val="28"/>
-                <w:lang w:eastAsia="ru-RU"/>
+                <w:lang w:eastAsia="zh-CN"/>
               </w:rPr>
               <mc:AlternateContent>
                 <mc:Choice Requires="wps">
                   <w:drawing>
-                    <wp:anchor distT="0" distB="0" distL="114300" distR="114300" simplePos="0" relativeHeight="251662336" behindDoc="0" locked="0" layoutInCell="1" allowOverlap="1" wp14:anchorId="3FA0F693" wp14:editId="1D2049CF">
+                    <wp:anchor distT="0" distB="0" distL="114300" distR="114300" simplePos="0" relativeHeight="251662336" behindDoc="0" locked="0" layoutInCell="1" allowOverlap="1" wp14:anchorId="1D0CDD16" wp14:editId="118A477F">
                       <wp:simplePos x="0" y="0"/>
                       <wp:positionH relativeFrom="column">
                         <wp:posOffset>379095</wp:posOffset>
@@ -794,12 +826,12 @@
                 <w:spacing w:val="30"/>
                 <w:sz w:val="28"/>
                 <w:szCs w:val="28"/>
-                <w:lang w:eastAsia="ru-RU"/>
+                <w:lang w:eastAsia="zh-CN"/>
               </w:rPr>
               <mc:AlternateContent>
                 <mc:Choice Requires="wps">
                   <w:drawing>
-                    <wp:anchor distT="0" distB="0" distL="114300" distR="114300" simplePos="0" relativeHeight="251663360" behindDoc="0" locked="0" layoutInCell="1" allowOverlap="1" wp14:anchorId="7ABC4CF5" wp14:editId="24E14D24">
+                    <wp:anchor distT="0" distB="0" distL="114300" distR="114300" simplePos="0" relativeHeight="251663360" behindDoc="0" locked="0" layoutInCell="1" allowOverlap="1" wp14:anchorId="00E596F3" wp14:editId="02DCAA85">
                       <wp:simplePos x="0" y="0"/>
                       <wp:positionH relativeFrom="column">
                         <wp:posOffset>1645920</wp:posOffset>
@@ -986,12 +1018,12 @@
                 <w:noProof/>
                 <w:sz w:val="28"/>
                 <w:szCs w:val="28"/>
-                <w:lang w:eastAsia="ru-RU"/>
+                <w:lang w:eastAsia="zh-CN"/>
               </w:rPr>
               <mc:AlternateContent>
                 <mc:Choice Requires="wps">
                   <w:drawing>
-                    <wp:anchor distT="0" distB="0" distL="114300" distR="114300" simplePos="0" relativeHeight="251665408" behindDoc="0" locked="0" layoutInCell="1" allowOverlap="1" wp14:anchorId="7259148C" wp14:editId="5E764115">
+                    <wp:anchor distT="0" distB="0" distL="114300" distR="114300" simplePos="0" relativeHeight="251665408" behindDoc="0" locked="0" layoutInCell="1" allowOverlap="1" wp14:anchorId="6686534F" wp14:editId="4A36DC5E">
                       <wp:simplePos x="0" y="0"/>
                       <wp:positionH relativeFrom="column">
                         <wp:posOffset>27940</wp:posOffset>
@@ -1096,10 +1128,10 @@
                 <w:noProof/>
                 <w:sz w:val="28"/>
                 <w:szCs w:val="28"/>
-                <w:lang w:eastAsia="ru-RU"/>
+                <w:lang w:eastAsia="zh-CN"/>
               </w:rPr>
               <w:drawing>
-                <wp:anchor distT="0" distB="0" distL="114300" distR="114300" simplePos="0" relativeHeight="251664384" behindDoc="0" locked="0" layoutInCell="1" allowOverlap="1" wp14:anchorId="79ABB724" wp14:editId="4B9DCB3A">
+                <wp:anchor distT="0" distB="0" distL="114300" distR="114300" simplePos="0" relativeHeight="251664384" behindDoc="0" locked="0" layoutInCell="1" allowOverlap="1" wp14:anchorId="35B0EB80" wp14:editId="5F474FCF">
                   <wp:simplePos x="0" y="0"/>
                   <wp:positionH relativeFrom="column">
                     <wp:posOffset>-64135</wp:posOffset>
@@ -1124,7 +1156,7 @@
                           </pic:cNvPicPr>
                         </pic:nvPicPr>
                         <pic:blipFill>
-                          <a:blip r:embed="rId6" cstate="print"/>
+                          <a:blip r:embed="rId5" cstate="print"/>
                           <a:srcRect/>
                           <a:stretch>
                             <a:fillRect/>
@@ -1233,11 +1265,9 @@
       <w:r>
         <w:t xml:space="preserve"> </w:t>
       </w:r>
-      <w:proofErr w:type="gramStart"/>
       <w:r>
         <w:t>для</w:t>
       </w:r>
-      <w:proofErr w:type="gramEnd"/>
       <w:r>
         <w:t xml:space="preserve"> _________________________________________________________________</w:t>
       </w:r>
@@ -1248,23 +1278,10 @@
         <w:t xml:space="preserve"> </w:t>
       </w:r>
       <w:r>
-        <w:t xml:space="preserve">                     </w:t>
-      </w:r>
-      <w:bookmarkStart w:id="0" w:name="_GoBack"/>
-      <w:bookmarkEnd w:id="0"/>
-      <w:r>
-        <w:t>(</w:t>
+        <w:t xml:space="preserve">                     (</w:t>
       </w:r>
       <w:r>
-        <w:t xml:space="preserve">указать </w:t>
-      </w:r>
-      <w:proofErr w:type="gramStart"/>
-      <w:r>
-        <w:t>необходимость</w:t>
-      </w:r>
-      <w:proofErr w:type="gramEnd"/>
-      <w:r>
-        <w:t xml:space="preserve"> в номере служебной сотовой связи</w:t>
+        <w:t>указать необходимость в номере служебной сотовой связи</w:t>
       </w:r>
       <w:r>
         <w:t>)</w:t>
@@ -1412,13 +1429,8 @@
               <w:spacing w:line="360" w:lineRule="auto"/>
               <w:jc w:val="center"/>
             </w:pPr>
-            <w:proofErr w:type="spellStart"/>
-            <w:r>
-              <w:t>Каб</w:t>
-            </w:r>
-            <w:proofErr w:type="spellEnd"/>
-            <w:r>
-              <w:t>.№</w:t>
+            <w:r>
+              <w:t>Каб.№</w:t>
             </w:r>
           </w:p>
         </w:tc>
@@ -1435,13 +1447,8 @@
               <w:spacing w:line="360" w:lineRule="auto"/>
               <w:jc w:val="center"/>
             </w:pPr>
-            <w:proofErr w:type="gramStart"/>
-            <w:r>
-              <w:t>Внутренний</w:t>
-            </w:r>
-            <w:proofErr w:type="gramEnd"/>
-            <w:r>
-              <w:t xml:space="preserve"> № телефона</w:t>
+            <w:r>
+              <w:t>Внутренний № телефона</w:t>
             </w:r>
           </w:p>
         </w:tc>
@@ -1663,7 +1670,12 @@
           <w:p/>
           <w:p>
             <w:r>
-              <w:t>Визы согласования: Начальник ОСКР                                 Д.С. Лощилов</w:t>
+              <w:t>Визы согласования: Начальник У</w:t>
+            </w:r>
+            <w:bookmarkStart w:id="0" w:name="_GoBack"/>
+            <w:bookmarkEnd w:id="0"/>
+            <w:r>
+              <w:t>СКР                                 Д.С. Лощилов</w:t>
             </w:r>
           </w:p>
         </w:tc>
@@ -1841,7 +1853,7 @@
 </file>
 
 <file path=word/numbering.xml><?xml version="1.0" encoding="utf-8"?>
-<w:numbering xmlns:wpc="http://schemas.microsoft.com/office/word/2010/wordprocessingCanvas" xmlns:mc="http://schemas.openxmlformats.org/markup-compatibility/2006" xmlns:o="urn:schemas-microsoft-com:office:office" xmlns:r="http://schemas.openxmlformats.org/officeDocument/2006/relationships" xmlns:m="http://schemas.openxmlformats.org/officeDocument/2006/math" xmlns:v="urn:schemas-microsoft-com:vml" xmlns:wp14="http://schemas.microsoft.com/office/word/2010/wordprocessingDrawing" xmlns:wp="http://schemas.openxmlformats.org/drawingml/2006/wordprocessingDrawing" xmlns:w10="urn:schemas-microsoft-com:office:word" xmlns:w="http://schemas.openxmlformats.org/wordprocessingml/2006/main" xmlns:w14="http://schemas.microsoft.com/office/word/2010/wordml" xmlns:wpg="http://schemas.microsoft.com/office/word/2010/wordprocessingGroup" xmlns:wpi="http://schemas.microsoft.com/office/word/2010/wordprocessingInk" xmlns:wne="http://schemas.microsoft.com/office/word/2006/wordml" xmlns:wps="http://schemas.microsoft.com/office/word/2010/wordprocessingShape" mc:Ignorable="w14 wp14">
+<w:numbering xmlns:wpc="http://schemas.microsoft.com/office/word/2010/wordprocessingCanvas" xmlns:mo="http://schemas.microsoft.com/office/mac/office/2008/main" xmlns:mc="http://schemas.openxmlformats.org/markup-compatibility/2006" xmlns:mv="urn:schemas-microsoft-com:mac:vml" xmlns:o="urn:schemas-microsoft-com:office:office" xmlns:r="http://schemas.openxmlformats.org/officeDocument/2006/relationships" xmlns:m="http://schemas.openxmlformats.org/officeDocument/2006/math" xmlns:v="urn:schemas-microsoft-com:vml" xmlns:wp14="http://schemas.microsoft.com/office/word/2010/wordprocessingDrawing" xmlns:wp="http://schemas.openxmlformats.org/drawingml/2006/wordprocessingDrawing" xmlns:w10="urn:schemas-microsoft-com:office:word" xmlns:w="http://schemas.openxmlformats.org/wordprocessingml/2006/main" xmlns:w14="http://schemas.microsoft.com/office/word/2010/wordml" xmlns:w15="http://schemas.microsoft.com/office/word/2012/wordml" xmlns:wpg="http://schemas.microsoft.com/office/word/2010/wordprocessingGroup" xmlns:wpi="http://schemas.microsoft.com/office/word/2010/wordprocessingInk" xmlns:wne="http://schemas.microsoft.com/office/word/2006/wordml" xmlns:wps="http://schemas.microsoft.com/office/word/2010/wordprocessingShape" mc:Ignorable="w14 w15 wp14">
   <w:abstractNum w:abstractNumId="0">
     <w:nsid w:val="7D6A313A"/>
     <w:multiLevelType w:val="multilevel"/>
@@ -1973,7 +1985,7 @@
 </file>
 
 <file path=word/styles.xml><?xml version="1.0" encoding="utf-8"?>
-<w:styles xmlns:mc="http://schemas.openxmlformats.org/markup-compatibility/2006" xmlns:r="http://schemas.openxmlformats.org/officeDocument/2006/relationships" xmlns:w="http://schemas.openxmlformats.org/wordprocessingml/2006/main" xmlns:w14="http://schemas.microsoft.com/office/word/2010/wordml" mc:Ignorable="w14">
+<w:styles xmlns:mc="http://schemas.openxmlformats.org/markup-compatibility/2006" xmlns:r="http://schemas.openxmlformats.org/officeDocument/2006/relationships" xmlns:w="http://schemas.openxmlformats.org/wordprocessingml/2006/main" xmlns:w14="http://schemas.microsoft.com/office/word/2010/wordml" xmlns:w15="http://schemas.microsoft.com/office/word/2012/wordml" mc:Ignorable="w14 w15">
   <w:docDefaults>
     <w:rPrDefault>
       <w:rPr>
@@ -1983,444 +1995,389 @@
     </w:rPrDefault>
     <w:pPrDefault/>
   </w:docDefaults>
-  <w:latentStyles w:defLockedState="0" w:defUIPriority="99" w:defSemiHidden="1" w:defUnhideWhenUsed="1" w:defQFormat="0" w:count="267">
-    <w:lsdException w:name="Normal" w:semiHidden="0" w:uiPriority="0" w:unhideWhenUsed="0" w:qFormat="1"/>
-    <w:lsdException w:name="heading 1" w:semiHidden="0" w:uiPriority="0" w:unhideWhenUsed="0" w:qFormat="1"/>
-    <w:lsdException w:name="heading 2" w:uiPriority="0" w:qFormat="1"/>
-    <w:lsdException w:name="heading 3" w:uiPriority="0" w:qFormat="1"/>
-    <w:lsdException w:name="heading 4" w:uiPriority="0" w:qFormat="1"/>
-    <w:lsdException w:name="heading 5" w:uiPriority="0" w:qFormat="1"/>
-    <w:lsdException w:name="heading 6" w:uiPriority="0" w:qFormat="1"/>
-    <w:lsdException w:name="heading 7" w:uiPriority="0" w:qFormat="1"/>
-    <w:lsdException w:name="heading 8" w:uiPriority="0" w:qFormat="1"/>
-    <w:lsdException w:name="heading 9" w:uiPriority="0" w:qFormat="1"/>
-    <w:lsdException w:name="toc 1" w:uiPriority="39"/>
-    <w:lsdException w:name="toc 2" w:uiPriority="39"/>
-    <w:lsdException w:name="toc 3" w:uiPriority="39"/>
-    <w:lsdException w:name="toc 4" w:uiPriority="39"/>
-    <w:lsdException w:name="toc 5" w:uiPriority="39"/>
-    <w:lsdException w:name="toc 6" w:uiPriority="39"/>
-    <w:lsdException w:name="toc 7" w:uiPriority="39"/>
-    <w:lsdException w:name="toc 8" w:uiPriority="39"/>
-    <w:lsdException w:name="toc 9" w:uiPriority="39"/>
-    <w:lsdException w:name="caption" w:uiPriority="0" w:qFormat="1"/>
-    <w:lsdException w:name="Title" w:semiHidden="0" w:uiPriority="0" w:unhideWhenUsed="0" w:qFormat="1"/>
-    <w:lsdException w:name="Default Paragraph Font" w:uiPriority="1"/>
-    <w:lsdException w:name="Subtitle" w:semiHidden="0" w:uiPriority="0" w:unhideWhenUsed="0" w:qFormat="1"/>
-    <w:lsdException w:name="Strong" w:semiHidden="0" w:uiPriority="0" w:unhideWhenUsed="0" w:qFormat="1"/>
-    <w:lsdException w:name="Emphasis" w:semiHidden="0" w:uiPriority="0" w:unhideWhenUsed="0" w:qFormat="1"/>
-    <w:lsdException w:name="Table Grid" w:semiHidden="0" w:uiPriority="59" w:unhideWhenUsed="0"/>
-    <w:lsdException w:name="Placeholder Text" w:unhideWhenUsed="0"/>
-    <w:lsdException w:name="No Spacing" w:semiHidden="0" w:uiPriority="1" w:unhideWhenUsed="0" w:qFormat="1"/>
-    <w:lsdException w:name="Light Shading" w:semiHidden="0" w:uiPriority="60" w:unhideWhenUsed="0"/>
-    <w:lsdException w:name="Light List" w:semiHidden="0" w:uiPriority="61" w:unhideWhenUsed="0"/>
-    <w:lsdException w:name="Light Grid" w:semiHidden="0" w:uiPriority="62" w:unhideWhenUsed="0"/>
-    <w:lsdException w:name="Medium Shading 1" w:semiHidden="0" w:uiPriority="63" w:unhideWhenUsed="0"/>
-    <w:lsdException w:name="Medium Shading 2" w:semiHidden="0" w:uiPriority="64" w:unhideWhenUsed="0"/>
-    <w:lsdException w:name="Medium List 1" w:semiHidden="0" w:uiPriority="65" w:unhideWhenUsed="0"/>
-    <w:lsdException w:name="Medium List 2" w:semiHidden="0" w:uiPriority="66" w:unhideWhenUsed="0"/>
-    <w:lsdException w:name="Medium Grid 1" w:semiHidden="0" w:uiPriority="67" w:unhideWhenUsed="0"/>
-    <w:lsdException w:name="Medium Grid 2" w:semiHidden="0" w:uiPriority="68" w:unhideWhenUsed="0"/>
-    <w:lsdException w:name="Medium Grid 3" w:semiHidden="0" w:uiPriority="69" w:unhideWhenUsed="0"/>
-    <w:lsdException w:name="Dark List" w:semiHidden="0" w:uiPriority="70" w:unhideWhenUsed="0"/>
-    <w:lsdException w:name="Colorful Shading" w:semiHidden="0" w:uiPriority="71" w:unhideWhenUsed="0"/>
-    <w:lsdException w:name="Colorful List" w:semiHidden="0" w:uiPriority="72" w:unhideWhenUsed="0"/>
-    <w:lsdException w:name="Colorful Grid" w:semiHidden="0" w:uiPriority="73" w:unhideWhenUsed="0"/>
-    <w:lsdException w:name="Light Shading Accent 1" w:semiHidden="0" w:uiPriority="60" w:unhideWhenUsed="0"/>
-    <w:lsdException w:name="Light List Accent 1" w:semiHidden="0" w:uiPriority="61" w:unhideWhenUsed="0"/>
-    <w:lsdException w:name="Light Grid Accent 1" w:semiHidden="0" w:uiPriority="62" w:unhideWhenUsed="0"/>
-    <w:lsdException w:name="Medium Shading 1 Accent 1" w:semiHidden="0" w:uiPriority="63" w:unhideWhenUsed="0"/>
-    <w:lsdException w:name="Medium Shading 2 Accent 1" w:semiHidden="0" w:uiPriority="64" w:unhideWhenUsed="0"/>
-    <w:lsdException w:name="Medium List 1 Accent 1" w:semiHidden="0" w:uiPriority="65" w:unhideWhenUsed="0"/>
-    <w:lsdException w:name="Revision" w:unhideWhenUsed="0"/>
-    <w:lsdException w:name="List Paragraph" w:semiHidden="0" w:uiPriority="34" w:unhideWhenUsed="0" w:qFormat="1"/>
-    <w:lsdException w:name="Quote" w:semiHidden="0" w:uiPriority="29" w:unhideWhenUsed="0" w:qFormat="1"/>
-    <w:lsdException w:name="Intense Quote" w:semiHidden="0" w:uiPriority="30" w:unhideWhenUsed="0" w:qFormat="1"/>
-    <w:lsdException w:name="Medium List 2 Accent 1" w:semiHidden="0" w:uiPriority="66" w:unhideWhenUsed="0"/>
-    <w:lsdException w:name="Medium Grid 1 Accent 1" w:semiHidden="0" w:uiPriority="67" w:unhideWhenUsed="0"/>
-    <w:lsdException w:name="Medium Grid 2 Accent 1" w:semiHidden="0" w:uiPriority="68" w:unhideWhenUsed="0"/>
-    <w:lsdException w:name="Medium Grid 3 Accent 1" w:semiHidden="0" w:uiPriority="69" w:unhideWhenUsed="0"/>
-    <w:lsdException w:name="Dark List Accent 1" w:semiHidden="0" w:uiPriority="70" w:unhideWhenUsed="0"/>
-    <w:lsdException w:name="Colorful Shading Accent 1" w:semiHidden="0" w:uiPriority="71" w:unhideWhenUsed="0"/>
-    <w:lsdException w:name="Colorful List Accent 1" w:semiHidden="0" w:uiPriority="72" w:unhideWhenUsed="0"/>
-    <w:lsdException w:name="Colorful Grid Accent 1" w:semiHidden="0" w:uiPriority="73" w:unhideWhenUsed="0"/>
-    <w:lsdException w:name="Light Shading Accent 2" w:semiHidden="0" w:uiPriority="60" w:unhideWhenUsed="0"/>
-    <w:lsdException w:name="Light List Accent 2" w:semiHidden="0" w:uiPriority="61" w:unhideWhenUsed="0"/>
-    <w:lsdException w:name="Light Grid Accent 2" w:semiHidden="0" w:uiPriority="62" w:unhideWhenUsed="0"/>
-    <w:lsdException w:name="Medium Shading 1 Accent 2" w:semiHidden="0" w:uiPriority="63" w:unhideWhenUsed="0"/>
-    <w:lsdException w:name="Medium Shading 2 Accent 2" w:semiHidden="0" w:uiPriority="64" w:unhideWhenUsed="0"/>
-    <w:lsdException w:name="Medium List 1 Accent 2" w:semiHidden="0" w:uiPriority="65" w:unhideWhenUsed="0"/>
-    <w:lsdException w:name="Medium List 2 Accent 2" w:semiHidden="0" w:uiPriority="66" w:unhideWhenUsed="0"/>
-    <w:lsdException w:name="Medium Grid 1 Accent 2" w:semiHidden="0" w:uiPriority="67" w:unhideWhenUsed="0"/>
-    <w:lsdException w:name="Medium Grid 2 Accent 2" w:semiHidden="0" w:uiPriority="68" w:unhideWhenUsed="0"/>
-    <w:lsdException w:name="Medium Grid 3 Accent 2" w:semiHidden="0" w:uiPriority="69" w:unhideWhenUsed="0"/>
-    <w:lsdException w:name="Dark List Accent 2" w:semiHidden="0" w:uiPriority="70" w:unhideWhenUsed="0"/>
-    <w:lsdException w:name="Colorful Shading Accent 2" w:semiHidden="0" w:uiPriority="71" w:unhideWhenUsed="0"/>
-    <w:lsdException w:name="Colorful List Accent 2" w:semiHidden="0" w:uiPriority="72" w:unhideWhenUsed="0"/>
-    <w:lsdException w:name="Colorful Grid Accent 2" w:semiHidden="0" w:uiPriority="73" w:unhideWhenUsed="0"/>
-    <w:lsdException w:name="Light Shading Accent 3" w:semiHidden="0" w:uiPriority="60" w:unhideWhenUsed="0"/>
-    <w:lsdException w:name="Light List Accent 3" w:semiHidden="0" w:uiPriority="61" w:unhideWhenUsed="0"/>
-    <w:lsdException w:name="Light Grid Accent 3" w:semiHidden="0" w:uiPriority="62" w:unhideWhenUsed="0"/>
-    <w:lsdException w:name="Medium Shading 1 Accent 3" w:semiHidden="0" w:uiPriority="63" w:unhideWhenUsed="0"/>
-    <w:lsdException w:name="Medium Shading 2 Accent 3" w:semiHidden="0" w:uiPriority="64" w:unhideWhenUsed="0"/>
-    <w:lsdException w:name="Medium List 1 Accent 3" w:semiHidden="0" w:uiPriority="65" w:unhideWhenUsed="0"/>
-    <w:lsdException w:name="Medium List 2 Accent 3" w:semiHidden="0" w:uiPriority="66" w:unhideWhenUsed="0"/>
-    <w:lsdException w:name="Medium Grid 1 Accent 3" w:semiHidden="0" w:uiPriority="67" w:unhideWhenUsed="0"/>
-    <w:lsdException w:name="Medium Grid 2 Accent 3" w:semiHidden="0" w:uiPriority="68" w:unhideWhenUsed="0"/>
-    <w:lsdException w:name="Medium Grid 3 Accent 3" w:semiHidden="0" w:uiPriority="69" w:unhideWhenUsed="0"/>
-    <w:lsdException w:name="Dark List Accent 3" w:semiHidden="0" w:uiPriority="70" w:unhideWhenUsed="0"/>
-    <w:lsdException w:name="Colorful Shading Accent 3" w:semiHidden="0" w:uiPriority="71" w:unhideWhenUsed="0"/>
-    <w:lsdException w:name="Colorful List Accent 3" w:semiHidden="0" w:uiPriority="72" w:unhideWhenUsed="0"/>
-    <w:lsdException w:name="Colorful Grid Accent 3" w:semiHidden="0" w:uiPriority="73" w:unhideWhenUsed="0"/>
-    <w:lsdException w:name="Light Shading Accent 4" w:semiHidden="0" w:uiPriority="60" w:unhideWhenUsed="0"/>
-    <w:lsdException w:name="Light List Accent 4" w:semiHidden="0" w:uiPriority="61" w:unhideWhenUsed="0"/>
-    <w:lsdException w:name="Light Grid Accent 4" w:semiHidden="0" w:uiPriority="62" w:unhideWhenUsed="0"/>
-    <w:lsdException w:name="Medium Shading 1 Accent 4" w:semiHidden="0" w:uiPriority="63" w:unhideWhenUsed="0"/>
-    <w:lsdException w:name="Medium Shading 2 Accent 4" w:semiHidden="0" w:uiPriority="64" w:unhideWhenUsed="0"/>
-    <w:lsdException w:name="Medium List 1 Accent 4" w:semiHidden="0" w:uiPriority="65" w:unhideWhenUsed="0"/>
-    <w:lsdException w:name="Medium List 2 Accent 4" w:semiHidden="0" w:uiPriority="66" w:unhideWhenUsed="0"/>
-    <w:lsdException w:name="Medium Grid 1 Accent 4" w:semiHidden="0" w:uiPriority="67" w:unhideWhenUsed="0"/>
-    <w:lsdException w:name="Medium Grid 2 Accent 4" w:semiHidden="0" w:uiPriority="68" w:unhideWhenUsed="0"/>
-    <w:lsdException w:name="Medium Grid 3 Accent 4" w:semiHidden="0" w:uiPriority="69" w:unhideWhenUsed="0"/>
-    <w:lsdException w:name="Dark List Accent 4" w:semiHidden="0" w:uiPriority="70" w:unhideWhenUsed="0"/>
-    <w:lsdException w:name="Colorful Shading Accent 4" w:semiHidden="0" w:uiPriority="71" w:unhideWhenUsed="0"/>
-    <w:lsdException w:name="Colorful List Accent 4" w:semiHidden="0" w:uiPriority="72" w:unhideWhenUsed="0"/>
-    <w:lsdException w:name="Colorful Grid Accent 4" w:semiHidden="0" w:uiPriority="73" w:unhideWhenUsed="0"/>
-    <w:lsdException w:name="Light Shading Accent 5" w:semiHidden="0" w:uiPriority="60" w:unhideWhenUsed="0"/>
-    <w:lsdException w:name="Light List Accent 5" w:semiHidden="0" w:uiPriority="61" w:unhideWhenUsed="0"/>
-    <w:lsdException w:name="Light Grid Accent 5" w:semiHidden="0" w:uiPriority="62" w:unhideWhenUsed="0"/>
-    <w:lsdException w:name="Medium Shading 1 Accent 5" w:semiHidden="0" w:uiPriority="63" w:unhideWhenUsed="0"/>
-    <w:lsdException w:name="Medium Shading 2 Accent 5" w:semiHidden="0" w:uiPriority="64" w:unhideWhenUsed="0"/>
-    <w:lsdException w:name="Medium List 1 Accent 5" w:semiHidden="0" w:uiPriority="65" w:unhideWhenUsed="0"/>
-    <w:lsdException w:name="Medium List 2 Accent 5" w:semiHidden="0" w:uiPriority="66" w:unhideWhenUsed="0"/>
-    <w:lsdException w:name="Medium Grid 1 Accent 5" w:semiHidden="0" w:uiPriority="67" w:unhideWhenUsed="0"/>
-    <w:lsdException w:name="Medium Grid 2 Accent 5" w:semiHidden="0" w:uiPriority="68" w:unhideWhenUsed="0"/>
-    <w:lsdException w:name="Medium Grid 3 Accent 5" w:semiHidden="0" w:uiPriority="69" w:unhideWhenUsed="0"/>
-    <w:lsdException w:name="Dark List Accent 5" w:semiHidden="0" w:uiPriority="70" w:unhideWhenUsed="0"/>
-    <w:lsdException w:name="Colorful Shading Accent 5" w:semiHidden="0" w:uiPriority="71" w:unhideWhenUsed="0"/>
-    <w:lsdException w:name="Colorful List Accent 5" w:semiHidden="0" w:uiPriority="72" w:unhideWhenUsed="0"/>
-    <w:lsdException w:name="Colorful Grid Accent 5" w:semiHidden="0" w:uiPriority="73" w:unhideWhenUsed="0"/>
-    <w:lsdException w:name="Light Shading Accent 6" w:semiHidden="0" w:uiPriority="60" w:unhideWhenUsed="0"/>
-    <w:lsdException w:name="Light List Accent 6" w:semiHidden="0" w:uiPriority="61" w:unhideWhenUsed="0"/>
-    <w:lsdException w:name="Light Grid Accent 6" w:semiHidden="0" w:uiPriority="62" w:unhideWhenUsed="0"/>
-    <w:lsdException w:name="Medium Shading 1 Accent 6" w:semiHidden="0" w:uiPriority="63" w:unhideWhenUsed="0"/>
-    <w:lsdException w:name="Medium Shading 2 Accent 6" w:semiHidden="0" w:uiPriority="64" w:unhideWhenUsed="0"/>
-    <w:lsdException w:name="Medium List 1 Accent 6" w:semiHidden="0" w:uiPriority="65" w:unhideWhenUsed="0"/>
-    <w:lsdException w:name="Medium List 2 Accent 6" w:semiHidden="0" w:uiPriority="66" w:unhideWhenUsed="0"/>
-    <w:lsdException w:name="Medium Grid 1 Accent 6" w:semiHidden="0" w:uiPriority="67" w:unhideWhenUsed="0"/>
-    <w:lsdException w:name="Medium Grid 2 Accent 6" w:semiHidden="0" w:uiPriority="68" w:unhideWhenUsed="0"/>
-    <w:lsdException w:name="Medium Grid 3 Accent 6" w:semiHidden="0" w:uiPriority="69" w:unhideWhenUsed="0"/>
-    <w:lsdException w:name="Dark List Accent 6" w:semiHidden="0" w:uiPriority="70" w:unhideWhenUsed="0"/>
-    <w:lsdException w:name="Colorful Shading Accent 6" w:semiHidden="0" w:uiPriority="71" w:unhideWhenUsed="0"/>
-    <w:lsdException w:name="Colorful List Accent 6" w:semiHidden="0" w:uiPriority="72" w:unhideWhenUsed="0"/>
-    <w:lsdException w:name="Colorful Grid Accent 6" w:semiHidden="0" w:uiPriority="73" w:unhideWhenUsed="0"/>
-    <w:lsdException w:name="Subtle Emphasis" w:semiHidden="0" w:uiPriority="19" w:unhideWhenUsed="0" w:qFormat="1"/>
-    <w:lsdException w:name="Intense Emphasis" w:semiHidden="0" w:uiPriority="21" w:unhideWhenUsed="0" w:qFormat="1"/>
-    <w:lsdException w:name="Subtle Reference" w:semiHidden="0" w:uiPriority="31" w:unhideWhenUsed="0" w:qFormat="1"/>
-    <w:lsdException w:name="Intense Reference" w:semiHidden="0" w:uiPriority="32" w:unhideWhenUsed="0" w:qFormat="1"/>
-    <w:lsdException w:name="Book Title" w:semiHidden="0" w:uiPriority="33" w:unhideWhenUsed="0" w:qFormat="1"/>
-    <w:lsdException w:name="Bibliography" w:uiPriority="37"/>
-    <w:lsdException w:name="TOC Heading" w:uiPriority="39" w:qFormat="1"/>
-  </w:latentStyles>
-  <w:style w:type="paragraph" w:default="1" w:styleId="a">
-    <w:name w:val="Normal"/>
-    <w:qFormat/>
-    <w:rsid w:val="00520996"/>
-    <w:rPr>
-      <w:sz w:val="24"/>
-      <w:szCs w:val="24"/>
-    </w:rPr>
-  </w:style>
-  <w:style w:type="paragraph" w:styleId="1">
-    <w:name w:val="heading 1"/>
-    <w:basedOn w:val="a"/>
-    <w:next w:val="a"/>
-    <w:link w:val="10"/>
-    <w:qFormat/>
-    <w:rsid w:val="00754102"/>
-    <w:pPr>
-      <w:keepNext/>
-      <w:spacing w:before="240" w:after="60"/>
-      <w:jc w:val="center"/>
-      <w:outlineLvl w:val="0"/>
-    </w:pPr>
-    <w:rPr>
-      <w:rFonts w:cs="Arial"/>
-      <w:b/>
-      <w:bCs/>
-      <w:kern w:val="32"/>
-      <w:szCs w:val="32"/>
-    </w:rPr>
-  </w:style>
-  <w:style w:type="paragraph" w:styleId="2">
-    <w:name w:val="heading 2"/>
-    <w:basedOn w:val="a"/>
-    <w:next w:val="a"/>
-    <w:link w:val="20"/>
-    <w:qFormat/>
-    <w:rsid w:val="00754102"/>
-    <w:pPr>
-      <w:keepNext/>
-      <w:numPr>
-        <w:ilvl w:val="1"/>
-        <w:numId w:val="2"/>
-      </w:numPr>
-      <w:spacing w:before="240" w:after="60"/>
-      <w:outlineLvl w:val="1"/>
-    </w:pPr>
-    <w:rPr>
-      <w:rFonts w:ascii="Arial" w:hAnsi="Arial" w:cs="Arial"/>
-      <w:b/>
-      <w:bCs/>
-      <w:i/>
-      <w:iCs/>
-      <w:sz w:val="28"/>
-      <w:szCs w:val="28"/>
-    </w:rPr>
-  </w:style>
-  <w:style w:type="character" w:default="1" w:styleId="a0">
-    <w:name w:val="Default Paragraph Font"/>
-    <w:uiPriority w:val="1"/>
-    <w:semiHidden/>
-    <w:unhideWhenUsed/>
-  </w:style>
-  <w:style w:type="table" w:default="1" w:styleId="a1">
-    <w:name w:val="Normal Table"/>
-    <w:uiPriority w:val="99"/>
-    <w:semiHidden/>
-    <w:unhideWhenUsed/>
-    <w:tblPr>
-      <w:tblInd w:w="0" w:type="dxa"/>
-      <w:tblCellMar>
-        <w:top w:w="0" w:type="dxa"/>
-        <w:left w:w="108" w:type="dxa"/>
-        <w:bottom w:w="0" w:type="dxa"/>
-        <w:right w:w="108" w:type="dxa"/>
-      </w:tblCellMar>
-    </w:tblPr>
-  </w:style>
-  <w:style w:type="numbering" w:default="1" w:styleId="a2">
-    <w:name w:val="No List"/>
-    <w:uiPriority w:val="99"/>
-    <w:semiHidden/>
-    <w:unhideWhenUsed/>
-  </w:style>
-  <w:style w:type="character" w:customStyle="1" w:styleId="10">
-    <w:name w:val="Заголовок 1 Знак"/>
-    <w:basedOn w:val="a0"/>
-    <w:link w:val="1"/>
-    <w:rsid w:val="00754102"/>
-    <w:rPr>
-      <w:rFonts w:cs="Arial"/>
-      <w:b/>
-      <w:bCs/>
-      <w:kern w:val="32"/>
-      <w:sz w:val="24"/>
-      <w:szCs w:val="32"/>
-    </w:rPr>
-  </w:style>
-  <w:style w:type="character" w:customStyle="1" w:styleId="20">
-    <w:name w:val="Заголовок 2 Знак"/>
-    <w:basedOn w:val="a0"/>
-    <w:link w:val="2"/>
-    <w:rsid w:val="00754102"/>
-    <w:rPr>
-      <w:rFonts w:ascii="Arial" w:hAnsi="Arial" w:cs="Arial"/>
-      <w:b/>
-      <w:bCs/>
-      <w:i/>
-      <w:iCs/>
-      <w:sz w:val="28"/>
-      <w:szCs w:val="28"/>
-    </w:rPr>
-  </w:style>
-  <w:style w:type="paragraph" w:styleId="a3">
-    <w:name w:val="No Spacing"/>
-    <w:link w:val="a4"/>
-    <w:uiPriority w:val="1"/>
-    <w:qFormat/>
-    <w:rsid w:val="00754102"/>
-    <w:rPr>
-      <w:rFonts w:asciiTheme="minorHAnsi" w:eastAsiaTheme="minorEastAsia" w:hAnsiTheme="minorHAnsi" w:cstheme="minorBidi"/>
-      <w:sz w:val="22"/>
-      <w:szCs w:val="22"/>
-    </w:rPr>
-  </w:style>
-  <w:style w:type="character" w:customStyle="1" w:styleId="a4">
-    <w:name w:val="Без интервала Знак"/>
-    <w:basedOn w:val="a0"/>
-    <w:link w:val="a3"/>
-    <w:uiPriority w:val="1"/>
-    <w:rsid w:val="00754102"/>
-    <w:rPr>
-      <w:rFonts w:asciiTheme="minorHAnsi" w:eastAsiaTheme="minorEastAsia" w:hAnsiTheme="minorHAnsi" w:cstheme="minorBidi"/>
-      <w:sz w:val="22"/>
-      <w:szCs w:val="22"/>
-    </w:rPr>
-  </w:style>
-  <w:style w:type="paragraph" w:styleId="a5">
-    <w:name w:val="List Paragraph"/>
-    <w:basedOn w:val="a"/>
-    <w:uiPriority w:val="34"/>
-    <w:qFormat/>
-    <w:rsid w:val="00754102"/>
-    <w:pPr>
-      <w:ind w:left="720"/>
-      <w:contextualSpacing/>
-    </w:pPr>
-  </w:style>
-</w:styles>
-</file>
-
-<file path=word/stylesWithEffects.xml><?xml version="1.0" encoding="utf-8"?>
-<w:styles xmlns:wpc="http://schemas.microsoft.com/office/word/2010/wordprocessingCanvas" xmlns:mc="http://schemas.openxmlformats.org/markup-compatibility/2006" xmlns:o="urn:schemas-microsoft-com:office:office" xmlns:r="http://schemas.openxmlformats.org/officeDocument/2006/relationships" xmlns:m="http://schemas.openxmlformats.org/officeDocument/2006/math" xmlns:v="urn:schemas-microsoft-com:vml" xmlns:wp14="http://schemas.microsoft.com/office/word/2010/wordprocessingDrawing" xmlns:wp="http://schemas.openxmlformats.org/drawingml/2006/wordprocessingDrawing" xmlns:w10="urn:schemas-microsoft-com:office:word" xmlns:w="http://schemas.openxmlformats.org/wordprocessingml/2006/main" xmlns:w14="http://schemas.microsoft.com/office/word/2010/wordml" xmlns:wpg="http://schemas.microsoft.com/office/word/2010/wordprocessingGroup" xmlns:wpi="http://schemas.microsoft.com/office/word/2010/wordprocessingInk" xmlns:wne="http://schemas.microsoft.com/office/word/2006/wordml" xmlns:wps="http://schemas.microsoft.com/office/word/2010/wordprocessingShape" mc:Ignorable="w14 wp14">
-  <w:docDefaults>
-    <w:rPrDefault>
-      <w:rPr>
-        <w:rFonts w:ascii="Times New Roman" w:eastAsia="Times New Roman" w:hAnsi="Times New Roman" w:cs="Times New Roman"/>
-        <w:lang w:val="ru-RU" w:eastAsia="en-US" w:bidi="ar-SA"/>
-      </w:rPr>
-    </w:rPrDefault>
-    <w:pPrDefault/>
-  </w:docDefaults>
-  <w:latentStyles w:defLockedState="0" w:defUIPriority="99" w:defSemiHidden="1" w:defUnhideWhenUsed="1" w:defQFormat="0" w:count="267">
-    <w:lsdException w:name="Normal" w:semiHidden="0" w:uiPriority="0" w:unhideWhenUsed="0" w:qFormat="1"/>
-    <w:lsdException w:name="heading 1" w:semiHidden="0" w:uiPriority="0" w:unhideWhenUsed="0" w:qFormat="1"/>
-    <w:lsdException w:name="heading 2" w:uiPriority="0" w:qFormat="1"/>
-    <w:lsdException w:name="heading 3" w:uiPriority="0" w:qFormat="1"/>
-    <w:lsdException w:name="heading 4" w:uiPriority="0" w:qFormat="1"/>
-    <w:lsdException w:name="heading 5" w:uiPriority="0" w:qFormat="1"/>
-    <w:lsdException w:name="heading 6" w:uiPriority="0" w:qFormat="1"/>
-    <w:lsdException w:name="heading 7" w:uiPriority="0" w:qFormat="1"/>
-    <w:lsdException w:name="heading 8" w:uiPriority="0" w:qFormat="1"/>
-    <w:lsdException w:name="heading 9" w:uiPriority="0" w:qFormat="1"/>
-    <w:lsdException w:name="toc 1" w:uiPriority="39"/>
-    <w:lsdException w:name="toc 2" w:uiPriority="39"/>
-    <w:lsdException w:name="toc 3" w:uiPriority="39"/>
-    <w:lsdException w:name="toc 4" w:uiPriority="39"/>
-    <w:lsdException w:name="toc 5" w:uiPriority="39"/>
-    <w:lsdException w:name="toc 6" w:uiPriority="39"/>
-    <w:lsdException w:name="toc 7" w:uiPriority="39"/>
-    <w:lsdException w:name="toc 8" w:uiPriority="39"/>
-    <w:lsdException w:name="toc 9" w:uiPriority="39"/>
-    <w:lsdException w:name="caption" w:uiPriority="0" w:qFormat="1"/>
-    <w:lsdException w:name="Title" w:semiHidden="0" w:uiPriority="0" w:unhideWhenUsed="0" w:qFormat="1"/>
-    <w:lsdException w:name="Default Paragraph Font" w:uiPriority="1"/>
-    <w:lsdException w:name="Subtitle" w:semiHidden="0" w:uiPriority="0" w:unhideWhenUsed="0" w:qFormat="1"/>
-    <w:lsdException w:name="Strong" w:semiHidden="0" w:uiPriority="0" w:unhideWhenUsed="0" w:qFormat="1"/>
-    <w:lsdException w:name="Emphasis" w:semiHidden="0" w:uiPriority="0" w:unhideWhenUsed="0" w:qFormat="1"/>
-    <w:lsdException w:name="Table Grid" w:semiHidden="0" w:uiPriority="59" w:unhideWhenUsed="0"/>
-    <w:lsdException w:name="Placeholder Text" w:unhideWhenUsed="0"/>
-    <w:lsdException w:name="No Spacing" w:semiHidden="0" w:uiPriority="1" w:unhideWhenUsed="0" w:qFormat="1"/>
-    <w:lsdException w:name="Light Shading" w:semiHidden="0" w:uiPriority="60" w:unhideWhenUsed="0"/>
-    <w:lsdException w:name="Light List" w:semiHidden="0" w:uiPriority="61" w:unhideWhenUsed="0"/>
-    <w:lsdException w:name="Light Grid" w:semiHidden="0" w:uiPriority="62" w:unhideWhenUsed="0"/>
-    <w:lsdException w:name="Medium Shading 1" w:semiHidden="0" w:uiPriority="63" w:unhideWhenUsed="0"/>
-    <w:lsdException w:name="Medium Shading 2" w:semiHidden="0" w:uiPriority="64" w:unhideWhenUsed="0"/>
-    <w:lsdException w:name="Medium List 1" w:semiHidden="0" w:uiPriority="65" w:unhideWhenUsed="0"/>
-    <w:lsdException w:name="Medium List 2" w:semiHidden="0" w:uiPriority="66" w:unhideWhenUsed="0"/>
-    <w:lsdException w:name="Medium Grid 1" w:semiHidden="0" w:uiPriority="67" w:unhideWhenUsed="0"/>
-    <w:lsdException w:name="Medium Grid 2" w:semiHidden="0" w:uiPriority="68" w:unhideWhenUsed="0"/>
-    <w:lsdException w:name="Medium Grid 3" w:semiHidden="0" w:uiPriority="69" w:unhideWhenUsed="0"/>
-    <w:lsdException w:name="Dark List" w:semiHidden="0" w:uiPriority="70" w:unhideWhenUsed="0"/>
-    <w:lsdException w:name="Colorful Shading" w:semiHidden="0" w:uiPriority="71" w:unhideWhenUsed="0"/>
-    <w:lsdException w:name="Colorful List" w:semiHidden="0" w:uiPriority="72" w:unhideWhenUsed="0"/>
-    <w:lsdException w:name="Colorful Grid" w:semiHidden="0" w:uiPriority="73" w:unhideWhenUsed="0"/>
-    <w:lsdException w:name="Light Shading Accent 1" w:semiHidden="0" w:uiPriority="60" w:unhideWhenUsed="0"/>
-    <w:lsdException w:name="Light List Accent 1" w:semiHidden="0" w:uiPriority="61" w:unhideWhenUsed="0"/>
-    <w:lsdException w:name="Light Grid Accent 1" w:semiHidden="0" w:uiPriority="62" w:unhideWhenUsed="0"/>
-    <w:lsdException w:name="Medium Shading 1 Accent 1" w:semiHidden="0" w:uiPriority="63" w:unhideWhenUsed="0"/>
-    <w:lsdException w:name="Medium Shading 2 Accent 1" w:semiHidden="0" w:uiPriority="64" w:unhideWhenUsed="0"/>
-    <w:lsdException w:name="Medium List 1 Accent 1" w:semiHidden="0" w:uiPriority="65" w:unhideWhenUsed="0"/>
-    <w:lsdException w:name="Revision" w:unhideWhenUsed="0"/>
-    <w:lsdException w:name="List Paragraph" w:semiHidden="0" w:uiPriority="34" w:unhideWhenUsed="0" w:qFormat="1"/>
-    <w:lsdException w:name="Quote" w:semiHidden="0" w:uiPriority="29" w:unhideWhenUsed="0" w:qFormat="1"/>
-    <w:lsdException w:name="Intense Quote" w:semiHidden="0" w:uiPriority="30" w:unhideWhenUsed="0" w:qFormat="1"/>
-    <w:lsdException w:name="Medium List 2 Accent 1" w:semiHidden="0" w:uiPriority="66" w:unhideWhenUsed="0"/>
-    <w:lsdException w:name="Medium Grid 1 Accent 1" w:semiHidden="0" w:uiPriority="67" w:unhideWhenUsed="0"/>
-    <w:lsdException w:name="Medium Grid 2 Accent 1" w:semiHidden="0" w:uiPriority="68" w:unhideWhenUsed="0"/>
-    <w:lsdException w:name="Medium Grid 3 Accent 1" w:semiHidden="0" w:uiPriority="69" w:unhideWhenUsed="0"/>
-    <w:lsdException w:name="Dark List Accent 1" w:semiHidden="0" w:uiPriority="70" w:unhideWhenUsed="0"/>
-    <w:lsdException w:name="Colorful Shading Accent 1" w:semiHidden="0" w:uiPriority="71" w:unhideWhenUsed="0"/>
-    <w:lsdException w:name="Colorful List Accent 1" w:semiHidden="0" w:uiPriority="72" w:unhideWhenUsed="0"/>
-    <w:lsdException w:name="Colorful Grid Accent 1" w:semiHidden="0" w:uiPriority="73" w:unhideWhenUsed="0"/>
-    <w:lsdException w:name="Light Shading Accent 2" w:semiHidden="0" w:uiPriority="60" w:unhideWhenUsed="0"/>
-    <w:lsdException w:name="Light List Accent 2" w:semiHidden="0" w:uiPriority="61" w:unhideWhenUsed="0"/>
-    <w:lsdException w:name="Light Grid Accent 2" w:semiHidden="0" w:uiPriority="62" w:unhideWhenUsed="0"/>
-    <w:lsdException w:name="Medium Shading 1 Accent 2" w:semiHidden="0" w:uiPriority="63" w:unhideWhenUsed="0"/>
-    <w:lsdException w:name="Medium Shading 2 Accent 2" w:semiHidden="0" w:uiPriority="64" w:unhideWhenUsed="0"/>
-    <w:lsdException w:name="Medium List 1 Accent 2" w:semiHidden="0" w:uiPriority="65" w:unhideWhenUsed="0"/>
-    <w:lsdException w:name="Medium List 2 Accent 2" w:semiHidden="0" w:uiPriority="66" w:unhideWhenUsed="0"/>
-    <w:lsdException w:name="Medium Grid 1 Accent 2" w:semiHidden="0" w:uiPriority="67" w:unhideWhenUsed="0"/>
-    <w:lsdException w:name="Medium Grid 2 Accent 2" w:semiHidden="0" w:uiPriority="68" w:unhideWhenUsed="0"/>
-    <w:lsdException w:name="Medium Grid 3 Accent 2" w:semiHidden="0" w:uiPriority="69" w:unhideWhenUsed="0"/>
-    <w:lsdException w:name="Dark List Accent 2" w:semiHidden="0" w:uiPriority="70" w:unhideWhenUsed="0"/>
-    <w:lsdException w:name="Colorful Shading Accent 2" w:semiHidden="0" w:uiPriority="71" w:unhideWhenUsed="0"/>
-    <w:lsdException w:name="Colorful List Accent 2" w:semiHidden="0" w:uiPriority="72" w:unhideWhenUsed="0"/>
-    <w:lsdException w:name="Colorful Grid Accent 2" w:semiHidden="0" w:uiPriority="73" w:unhideWhenUsed="0"/>
-    <w:lsdException w:name="Light Shading Accent 3" w:semiHidden="0" w:uiPriority="60" w:unhideWhenUsed="0"/>
-    <w:lsdException w:name="Light List Accent 3" w:semiHidden="0" w:uiPriority="61" w:unhideWhenUsed="0"/>
-    <w:lsdException w:name="Light Grid Accent 3" w:semiHidden="0" w:uiPriority="62" w:unhideWhenUsed="0"/>
-    <w:lsdException w:name="Medium Shading 1 Accent 3" w:semiHidden="0" w:uiPriority="63" w:unhideWhenUsed="0"/>
-    <w:lsdException w:name="Medium Shading 2 Accent 3" w:semiHidden="0" w:uiPriority="64" w:unhideWhenUsed="0"/>
-    <w:lsdException w:name="Medium List 1 Accent 3" w:semiHidden="0" w:uiPriority="65" w:unhideWhenUsed="0"/>
-    <w:lsdException w:name="Medium List 2 Accent 3" w:semiHidden="0" w:uiPriority="66" w:unhideWhenUsed="0"/>
-    <w:lsdException w:name="Medium Grid 1 Accent 3" w:semiHidden="0" w:uiPriority="67" w:unhideWhenUsed="0"/>
-    <w:lsdException w:name="Medium Grid 2 Accent 3" w:semiHidden="0" w:uiPriority="68" w:unhideWhenUsed="0"/>
-    <w:lsdException w:name="Medium Grid 3 Accent 3" w:semiHidden="0" w:uiPriority="69" w:unhideWhenUsed="0"/>
-    <w:lsdException w:name="Dark List Accent 3" w:semiHidden="0" w:uiPriority="70" w:unhideWhenUsed="0"/>
-    <w:lsdException w:name="Colorful Shading Accent 3" w:semiHidden="0" w:uiPriority="71" w:unhideWhenUsed="0"/>
-    <w:lsdException w:name="Colorful List Accent 3" w:semiHidden="0" w:uiPriority="72" w:unhideWhenUsed="0"/>
-    <w:lsdException w:name="Colorful Grid Accent 3" w:semiHidden="0" w:uiPriority="73" w:unhideWhenUsed="0"/>
-    <w:lsdException w:name="Light Shading Accent 4" w:semiHidden="0" w:uiPriority="60" w:unhideWhenUsed="0"/>
-    <w:lsdException w:name="Light List Accent 4" w:semiHidden="0" w:uiPriority="61" w:unhideWhenUsed="0"/>
-    <w:lsdException w:name="Light Grid Accent 4" w:semiHidden="0" w:uiPriority="62" w:unhideWhenUsed="0"/>
-    <w:lsdException w:name="Medium Shading 1 Accent 4" w:semiHidden="0" w:uiPriority="63" w:unhideWhenUsed="0"/>
-    <w:lsdException w:name="Medium Shading 2 Accent 4" w:semiHidden="0" w:uiPriority="64" w:unhideWhenUsed="0"/>
-    <w:lsdException w:name="Medium List 1 Accent 4" w:semiHidden="0" w:uiPriority="65" w:unhideWhenUsed="0"/>
-    <w:lsdException w:name="Medium List 2 Accent 4" w:semiHidden="0" w:uiPriority="66" w:unhideWhenUsed="0"/>
-    <w:lsdException w:name="Medium Grid 1 Accent 4" w:semiHidden="0" w:uiPriority="67" w:unhideWhenUsed="0"/>
-    <w:lsdException w:name="Medium Grid 2 Accent 4" w:semiHidden="0" w:uiPriority="68" w:unhideWhenUsed="0"/>
-    <w:lsdException w:name="Medium Grid 3 Accent 4" w:semiHidden="0" w:uiPriority="69" w:unhideWhenUsed="0"/>
-    <w:lsdException w:name="Dark List Accent 4" w:semiHidden="0" w:uiPriority="70" w:unhideWhenUsed="0"/>
-    <w:lsdException w:name="Colorful Shading Accent 4" w:semiHidden="0" w:uiPriority="71" w:unhideWhenUsed="0"/>
-    <w:lsdException w:name="Colorful List Accent 4" w:semiHidden="0" w:uiPriority="72" w:unhideWhenUsed="0"/>
-    <w:lsdException w:name="Colorful Grid Accent 4" w:semiHidden="0" w:uiPriority="73" w:unhideWhenUsed="0"/>
-    <w:lsdException w:name="Light Shading Accent 5" w:semiHidden="0" w:uiPriority="60" w:unhideWhenUsed="0"/>
-    <w:lsdException w:name="Light List Accent 5" w:semiHidden="0" w:uiPriority="61" w:unhideWhenUsed="0"/>
-    <w:lsdException w:name="Light Grid Accent 5" w:semiHidden="0" w:uiPriority="62" w:unhideWhenUsed="0"/>
-    <w:lsdException w:name="Medium Shading 1 Accent 5" w:semiHidden="0" w:uiPriority="63" w:unhideWhenUsed="0"/>
-    <w:lsdException w:name="Medium Shading 2 Accent 5" w:semiHidden="0" w:uiPriority="64" w:unhideWhenUsed="0"/>
-    <w:lsdException w:name="Medium List 1 Accent 5" w:semiHidden="0" w:uiPriority="65" w:unhideWhenUsed="0"/>
-    <w:lsdException w:name="Medium List 2 Accent 5" w:semiHidden="0" w:uiPriority="66" w:unhideWhenUsed="0"/>
-    <w:lsdException w:name="Medium Grid 1 Accent 5" w:semiHidden="0" w:uiPriority="67" w:unhideWhenUsed="0"/>
-    <w:lsdException w:name="Medium Grid 2 Accent 5" w:semiHidden="0" w:uiPriority="68" w:unhideWhenUsed="0"/>
-    <w:lsdException w:name="Medium Grid 3 Accent 5" w:semiHidden="0" w:uiPriority="69" w:unhideWhenUsed="0"/>
-    <w:lsdException w:name="Dark List Accent 5" w:semiHidden="0" w:uiPriority="70" w:unhideWhenUsed="0"/>
-    <w:lsdException w:name="Colorful Shading Accent 5" w:semiHidden="0" w:uiPriority="71" w:unhideWhenUsed="0"/>
-    <w:lsdException w:name="Colorful List Accent 5" w:semiHidden="0" w:uiPriority="72" w:unhideWhenUsed="0"/>
-    <w:lsdException w:name="Colorful Grid Accent 5" w:semiHidden="0" w:uiPriority="73" w:unhideWhenUsed="0"/>
-    <w:lsdException w:name="Light Shading Accent 6" w:semiHidden="0" w:uiPriority="60" w:unhideWhenUsed="0"/>
-    <w:lsdException w:name="Light List Accent 6" w:semiHidden="0" w:uiPriority="61" w:unhideWhenUsed="0"/>
-    <w:lsdException w:name="Light Grid Accent 6" w:semiHidden="0" w:uiPriority="62" w:unhideWhenUsed="0"/>
-    <w:lsdException w:name="Medium Shading 1 Accent 6" w:semiHidden="0" w:uiPriority="63" w:unhideWhenUsed="0"/>
-    <w:lsdException w:name="Medium Shading 2 Accent 6" w:semiHidden="0" w:uiPriority="64" w:unhideWhenUsed="0"/>
-    <w:lsdException w:name="Medium List 1 Accent 6" w:semiHidden="0" w:uiPriority="65" w:unhideWhenUsed="0"/>
-    <w:lsdException w:name="Medium List 2 Accent 6" w:semiHidden="0" w:uiPriority="66" w:unhideWhenUsed="0"/>
-    <w:lsdException w:name="Medium Grid 1 Accent 6" w:semiHidden="0" w:uiPriority="67" w:unhideWhenUsed="0"/>
-    <w:lsdException w:name="Medium Grid 2 Accent 6" w:semiHidden="0" w:uiPriority="68" w:unhideWhenUsed="0"/>
-    <w:lsdException w:name="Medium Grid 3 Accent 6" w:semiHidden="0" w:uiPriority="69" w:unhideWhenUsed="0"/>
-    <w:lsdException w:name="Dark List Accent 6" w:semiHidden="0" w:uiPriority="70" w:unhideWhenUsed="0"/>
-    <w:lsdException w:name="Colorful Shading Accent 6" w:semiHidden="0" w:uiPriority="71" w:unhideWhenUsed="0"/>
-    <w:lsdException w:name="Colorful List Accent 6" w:semiHidden="0" w:uiPriority="72" w:unhideWhenUsed="0"/>
-    <w:lsdException w:name="Colorful Grid Accent 6" w:semiHidden="0" w:uiPriority="73" w:unhideWhenUsed="0"/>
-    <w:lsdException w:name="Subtle Emphasis" w:semiHidden="0" w:uiPriority="19" w:unhideWhenUsed="0" w:qFormat="1"/>
-    <w:lsdException w:name="Intense Emphasis" w:semiHidden="0" w:uiPriority="21" w:unhideWhenUsed="0" w:qFormat="1"/>
-    <w:lsdException w:name="Subtle Reference" w:semiHidden="0" w:uiPriority="31" w:unhideWhenUsed="0" w:qFormat="1"/>
-    <w:lsdException w:name="Intense Reference" w:semiHidden="0" w:uiPriority="32" w:unhideWhenUsed="0" w:qFormat="1"/>
-    <w:lsdException w:name="Book Title" w:semiHidden="0" w:uiPriority="33" w:unhideWhenUsed="0" w:qFormat="1"/>
-    <w:lsdException w:name="Bibliography" w:uiPriority="37"/>
-    <w:lsdException w:name="TOC Heading" w:uiPriority="39" w:qFormat="1"/>
+  <w:latentStyles w:defLockedState="0" w:defUIPriority="99" w:defSemiHidden="0" w:defUnhideWhenUsed="0" w:defQFormat="0" w:count="382">
+    <w:lsdException w:name="Normal" w:uiPriority="0" w:qFormat="1"/>
+    <w:lsdException w:name="heading 1" w:uiPriority="0" w:qFormat="1"/>
+    <w:lsdException w:name="heading 2" w:semiHidden="1" w:uiPriority="0" w:unhideWhenUsed="1" w:qFormat="1"/>
+    <w:lsdException w:name="heading 3" w:semiHidden="1" w:uiPriority="0" w:unhideWhenUsed="1" w:qFormat="1"/>
+    <w:lsdException w:name="heading 4" w:semiHidden="1" w:uiPriority="0" w:unhideWhenUsed="1" w:qFormat="1"/>
+    <w:lsdException w:name="heading 5" w:semiHidden="1" w:uiPriority="0" w:unhideWhenUsed="1" w:qFormat="1"/>
+    <w:lsdException w:name="heading 6" w:semiHidden="1" w:uiPriority="0" w:unhideWhenUsed="1" w:qFormat="1"/>
+    <w:lsdException w:name="heading 7" w:semiHidden="1" w:uiPriority="0" w:unhideWhenUsed="1" w:qFormat="1"/>
+    <w:lsdException w:name="heading 8" w:semiHidden="1" w:uiPriority="0" w:unhideWhenUsed="1" w:qFormat="1"/>
+    <w:lsdException w:name="heading 9" w:semiHidden="1" w:uiPriority="0" w:unhideWhenUsed="1" w:qFormat="1"/>
+    <w:lsdException w:name="index 1" w:semiHidden="1" w:unhideWhenUsed="1"/>
+    <w:lsdException w:name="index 2" w:semiHidden="1" w:unhideWhenUsed="1"/>
+    <w:lsdException w:name="index 3" w:semiHidden="1" w:unhideWhenUsed="1"/>
+    <w:lsdException w:name="index 4" w:semiHidden="1" w:unhideWhenUsed="1"/>
+    <w:lsdException w:name="index 5" w:semiHidden="1" w:unhideWhenUsed="1"/>
+    <w:lsdException w:name="index 6" w:semiHidden="1" w:unhideWhenUsed="1"/>
+    <w:lsdException w:name="index 7" w:semiHidden="1" w:unhideWhenUsed="1"/>
+    <w:lsdException w:name="index 8" w:semiHidden="1" w:unhideWhenUsed="1"/>
+    <w:lsdException w:name="index 9" w:semiHidden="1" w:unhideWhenUsed="1"/>
+    <w:lsdException w:name="toc 1" w:semiHidden="1" w:uiPriority="39" w:unhideWhenUsed="1"/>
+    <w:lsdException w:name="toc 2" w:semiHidden="1" w:uiPriority="39" w:unhideWhenUsed="1"/>
+    <w:lsdException w:name="toc 3" w:semiHidden="1" w:uiPriority="39" w:unhideWhenUsed="1"/>
+    <w:lsdException w:name="toc 4" w:semiHidden="1" w:uiPriority="39" w:unhideWhenUsed="1"/>
+    <w:lsdException w:name="toc 5" w:semiHidden="1" w:uiPriority="39" w:unhideWhenUsed="1"/>
+    <w:lsdException w:name="toc 6" w:semiHidden="1" w:uiPriority="39" w:unhideWhenUsed="1"/>
+    <w:lsdException w:name="toc 7" w:semiHidden="1" w:uiPriority="39" w:unhideWhenUsed="1"/>
+    <w:lsdException w:name="toc 8" w:semiHidden="1" w:uiPriority="39" w:unhideWhenUsed="1"/>
+    <w:lsdException w:name="toc 9" w:semiHidden="1" w:uiPriority="39" w:unhideWhenUsed="1"/>
+    <w:lsdException w:name="Normal Indent" w:semiHidden="1" w:unhideWhenUsed="1"/>
+    <w:lsdException w:name="footnote text" w:semiHidden="1" w:unhideWhenUsed="1"/>
+    <w:lsdException w:name="annotation text" w:semiHidden="1" w:unhideWhenUsed="1"/>
+    <w:lsdException w:name="header" w:semiHidden="1" w:unhideWhenUsed="1"/>
+    <w:lsdException w:name="footer" w:semiHidden="1" w:unhideWhenUsed="1"/>
+    <w:lsdException w:name="index heading" w:semiHidden="1" w:unhideWhenUsed="1"/>
+    <w:lsdException w:name="caption" w:semiHidden="1" w:uiPriority="0" w:unhideWhenUsed="1" w:qFormat="1"/>
+    <w:lsdException w:name="table of figures" w:semiHidden="1" w:unhideWhenUsed="1"/>
+    <w:lsdException w:name="envelope address" w:semiHidden="1" w:unhideWhenUsed="1"/>
+    <w:lsdException w:name="envelope return" w:semiHidden="1" w:unhideWhenUsed="1"/>
+    <w:lsdException w:name="footnote reference" w:semiHidden="1" w:unhideWhenUsed="1"/>
+    <w:lsdException w:name="annotation reference" w:semiHidden="1" w:unhideWhenUsed="1"/>
+    <w:lsdException w:name="line number" w:semiHidden="1" w:unhideWhenUsed="1"/>
+    <w:lsdException w:name="page number" w:semiHidden="1" w:unhideWhenUsed="1"/>
+    <w:lsdException w:name="endnote reference" w:semiHidden="1" w:unhideWhenUsed="1"/>
+    <w:lsdException w:name="endnote text" w:semiHidden="1" w:unhideWhenUsed="1"/>
+    <w:lsdException w:name="table of authorities" w:semiHidden="1" w:unhideWhenUsed="1"/>
+    <w:lsdException w:name="macro" w:semiHidden="1" w:unhideWhenUsed="1"/>
+    <w:lsdException w:name="toa heading" w:semiHidden="1" w:unhideWhenUsed="1"/>
+    <w:lsdException w:name="List" w:semiHidden="1" w:unhideWhenUsed="1"/>
+    <w:lsdException w:name="List Bullet" w:semiHidden="1" w:unhideWhenUsed="1"/>
+    <w:lsdException w:name="List Number" w:semiHidden="1" w:unhideWhenUsed="1"/>
+    <w:lsdException w:name="List 2" w:semiHidden="1" w:unhideWhenUsed="1"/>
+    <w:lsdException w:name="List 3" w:semiHidden="1" w:unhideWhenUsed="1"/>
+    <w:lsdException w:name="List 4" w:semiHidden="1" w:unhideWhenUsed="1"/>
+    <w:lsdException w:name="List 5" w:semiHidden="1" w:unhideWhenUsed="1"/>
+    <w:lsdException w:name="List Bullet 2" w:semiHidden="1" w:unhideWhenUsed="1"/>
+    <w:lsdException w:name="List Bullet 3" w:semiHidden="1" w:unhideWhenUsed="1"/>
+    <w:lsdException w:name="List Bullet 4" w:semiHidden="1" w:unhideWhenUsed="1"/>
+    <w:lsdException w:name="List Bullet 5" w:semiHidden="1" w:unhideWhenUsed="1"/>
+    <w:lsdException w:name="List Number 2" w:semiHidden="1" w:unhideWhenUsed="1"/>
+    <w:lsdException w:name="List Number 3" w:semiHidden="1" w:unhideWhenUsed="1"/>
+    <w:lsdException w:name="List Number 4" w:semiHidden="1" w:unhideWhenUsed="1"/>
+    <w:lsdException w:name="List Number 5" w:semiHidden="1" w:unhideWhenUsed="1"/>
+    <w:lsdException w:name="Title" w:uiPriority="0" w:qFormat="1"/>
+    <w:lsdException w:name="Closing" w:semiHidden="1" w:unhideWhenUsed="1"/>
+    <w:lsdException w:name="Signature" w:semiHidden="1" w:unhideWhenUsed="1"/>
+    <w:lsdException w:name="Default Paragraph Font" w:semiHidden="1" w:uiPriority="1" w:unhideWhenUsed="1"/>
+    <w:lsdException w:name="Body Text" w:semiHidden="1" w:unhideWhenUsed="1"/>
+    <w:lsdException w:name="Body Text Indent" w:semiHidden="1" w:unhideWhenUsed="1"/>
+    <w:lsdException w:name="List Continue" w:semiHidden="1" w:unhideWhenUsed="1"/>
+    <w:lsdException w:name="List Continue 2" w:semiHidden="1" w:unhideWhenUsed="1"/>
+    <w:lsdException w:name="List Continue 3" w:semiHidden="1" w:unhideWhenUsed="1"/>
+    <w:lsdException w:name="List Continue 4" w:semiHidden="1" w:unhideWhenUsed="1"/>
+    <w:lsdException w:name="List Continue 5" w:semiHidden="1" w:unhideWhenUsed="1"/>
+    <w:lsdException w:name="Message Header" w:semiHidden="1" w:unhideWhenUsed="1"/>
+    <w:lsdException w:name="Subtitle" w:uiPriority="0" w:qFormat="1"/>
+    <w:lsdException w:name="Salutation" w:semiHidden="1" w:unhideWhenUsed="1"/>
+    <w:lsdException w:name="Date" w:semiHidden="1" w:unhideWhenUsed="1"/>
+    <w:lsdException w:name="Body Text First Indent" w:semiHidden="1" w:unhideWhenUsed="1"/>
+    <w:lsdException w:name="Body Text First Indent 2" w:semiHidden="1" w:unhideWhenUsed="1"/>
+    <w:lsdException w:name="Note Heading" w:semiHidden="1" w:unhideWhenUsed="1"/>
+    <w:lsdException w:name="Body Text 2" w:semiHidden="1" w:unhideWhenUsed="1"/>
+    <w:lsdException w:name="Body Text 3" w:semiHidden="1" w:unhideWhenUsed="1"/>
+    <w:lsdException w:name="Body Text Indent 2" w:semiHidden="1" w:unhideWhenUsed="1"/>
+    <w:lsdException w:name="Body Text Indent 3" w:semiHidden="1" w:unhideWhenUsed="1"/>
+    <w:lsdException w:name="Block Text" w:semiHidden="1" w:unhideWhenUsed="1"/>
+    <w:lsdException w:name="Hyperlink" w:semiHidden="1" w:unhideWhenUsed="1"/>
+    <w:lsdException w:name="FollowedHyperlink" w:semiHidden="1" w:unhideWhenUsed="1"/>
+    <w:lsdException w:name="Strong" w:uiPriority="0" w:qFormat="1"/>
+    <w:lsdException w:name="Emphasis" w:uiPriority="0" w:qFormat="1"/>
+    <w:lsdException w:name="Document Map" w:semiHidden="1" w:unhideWhenUsed="1"/>
+    <w:lsdException w:name="Plain Text" w:semiHidden="1" w:unhideWhenUsed="1"/>
+    <w:lsdException w:name="E-mail Signature" w:semiHidden="1" w:unhideWhenUsed="1"/>
+    <w:lsdException w:name="HTML Top of Form" w:semiHidden="1" w:unhideWhenUsed="1"/>
+    <w:lsdException w:name="HTML Bottom of Form" w:semiHidden="1" w:unhideWhenUsed="1"/>
+    <w:lsdException w:name="Normal (Web)" w:semiHidden="1" w:unhideWhenUsed="1"/>
+    <w:lsdException w:name="HTML Acronym" w:semiHidden="1" w:unhideWhenUsed="1"/>
+    <w:lsdException w:name="HTML Address" w:semiHidden="1" w:unhideWhenUsed="1"/>
+    <w:lsdException w:name="HTML Cite" w:semiHidden="1" w:unhideWhenUsed="1"/>
+    <w:lsdException w:name="HTML Code" w:semiHidden="1" w:unhideWhenUsed="1"/>
+    <w:lsdException w:name="HTML Definition" w:semiHidden="1" w:unhideWhenUsed="1"/>
+    <w:lsdException w:name="HTML Keyboard" w:semiHidden="1" w:unhideWhenUsed="1"/>
+    <w:lsdException w:name="HTML Preformatted" w:semiHidden="1" w:unhideWhenUsed="1"/>
+    <w:lsdException w:name="HTML Sample" w:semiHidden="1" w:unhideWhenUsed="1"/>
+    <w:lsdException w:name="HTML Typewriter" w:semiHidden="1" w:unhideWhenUsed="1"/>
+    <w:lsdException w:name="HTML Variable" w:semiHidden="1" w:unhideWhenUsed="1"/>
+    <w:lsdException w:name="Normal Table" w:semiHidden="1" w:unhideWhenUsed="1"/>
+    <w:lsdException w:name="annotation subject" w:semiHidden="1" w:unhideWhenUsed="1"/>
+    <w:lsdException w:name="No List" w:semiHidden="1" w:unhideWhenUsed="1"/>
+    <w:lsdException w:name="Outline List 1" w:semiHidden="1" w:unhideWhenUsed="1"/>
+    <w:lsdException w:name="Outline List 2" w:semiHidden="1" w:unhideWhenUsed="1"/>
+    <w:lsdException w:name="Outline List 3" w:semiHidden="1" w:unhideWhenUsed="1"/>
+    <w:lsdException w:name="Table Simple 1" w:semiHidden="1" w:unhideWhenUsed="1"/>
+    <w:lsdException w:name="Table Simple 2" w:semiHidden="1" w:unhideWhenUsed="1"/>
+    <w:lsdException w:name="Table Simple 3" w:semiHidden="1" w:unhideWhenUsed="1"/>
+    <w:lsdException w:name="Table Classic 1" w:semiHidden="1" w:unhideWhenUsed="1"/>
+    <w:lsdException w:name="Table Classic 2" w:semiHidden="1" w:unhideWhenUsed="1"/>
+    <w:lsdException w:name="Table Classic 3" w:semiHidden="1" w:unhideWhenUsed="1"/>
+    <w:lsdException w:name="Table Classic 4" w:semiHidden="1" w:unhideWhenUsed="1"/>
+    <w:lsdException w:name="Table Colorful 1" w:semiHidden="1" w:unhideWhenUsed="1"/>
+    <w:lsdException w:name="Table Colorful 2" w:semiHidden="1" w:unhideWhenUsed="1"/>
+    <w:lsdException w:name="Table Colorful 3" w:semiHidden="1" w:unhideWhenUsed="1"/>
+    <w:lsdException w:name="Table Columns 1" w:semiHidden="1" w:unhideWhenUsed="1"/>
+    <w:lsdException w:name="Table Columns 2" w:semiHidden="1" w:unhideWhenUsed="1"/>
+    <w:lsdException w:name="Table Columns 3" w:semiHidden="1" w:unhideWhenUsed="1"/>
+    <w:lsdException w:name="Table Columns 4" w:semiHidden="1" w:unhideWhenUsed="1"/>
+    <w:lsdException w:name="Table Columns 5" w:semiHidden="1" w:unhideWhenUsed="1"/>
+    <w:lsdException w:name="Table Grid 1" w:semiHidden="1" w:unhideWhenUsed="1"/>
+    <w:lsdException w:name="Table Grid 2" w:semiHidden="1" w:unhideWhenUsed="1"/>
+    <w:lsdException w:name="Table Grid 3" w:semiHidden="1" w:unhideWhenUsed="1"/>
+    <w:lsdException w:name="Table Grid 4" w:semiHidden="1" w:unhideWhenUsed="1"/>
+    <w:lsdException w:name="Table Grid 5" w:semiHidden="1" w:unhideWhenUsed="1"/>
+    <w:lsdException w:name="Table Grid 6" w:semiHidden="1" w:unhideWhenUsed="1"/>
+    <w:lsdException w:name="Table Grid 7" w:semiHidden="1" w:unhideWhenUsed="1"/>
+    <w:lsdException w:name="Table Grid 8" w:semiHidden="1" w:unhideWhenUsed="1"/>
+    <w:lsdException w:name="Table List 1" w:semiHidden="1" w:unhideWhenUsed="1"/>
+    <w:lsdException w:name="Table List 2" w:semiHidden="1" w:unhideWhenUsed="1"/>
+    <w:lsdException w:name="Table List 3" w:semiHidden="1" w:unhideWhenUsed="1"/>
+    <w:lsdException w:name="Table List 4" w:semiHidden="1" w:unhideWhenUsed="1"/>
+    <w:lsdException w:name="Table List 5" w:semiHidden="1" w:unhideWhenUsed="1"/>
+    <w:lsdException w:name="Table List 6" w:semiHidden="1" w:unhideWhenUsed="1"/>
+    <w:lsdException w:name="Table List 7" w:semiHidden="1" w:unhideWhenUsed="1"/>
+    <w:lsdException w:name="Table List 8" w:semiHidden="1" w:unhideWhenUsed="1"/>
+    <w:lsdException w:name="Table 3D effects 1" w:semiHidden="1" w:unhideWhenUsed="1"/>
+    <w:lsdException w:name="Table 3D effects 2" w:semiHidden="1" w:unhideWhenUsed="1"/>
+    <w:lsdException w:name="Table 3D effects 3" w:semiHidden="1" w:unhideWhenUsed="1"/>
+    <w:lsdException w:name="Table Contemporary" w:semiHidden="1" w:unhideWhenUsed="1"/>
+    <w:lsdException w:name="Table Elegant" w:semiHidden="1" w:unhideWhenUsed="1"/>
+    <w:lsdException w:name="Table Professional" w:semiHidden="1" w:unhideWhenUsed="1"/>
+    <w:lsdException w:name="Table Subtle 1" w:semiHidden="1" w:unhideWhenUsed="1"/>
+    <w:lsdException w:name="Table Subtle 2" w:semiHidden="1" w:unhideWhenUsed="1"/>
+    <w:lsdException w:name="Table Web 1" w:semiHidden="1" w:unhideWhenUsed="1"/>
+    <w:lsdException w:name="Table Web 2" w:semiHidden="1" w:unhideWhenUsed="1"/>
+    <w:lsdException w:name="Table Web 3" w:semiHidden="1" w:unhideWhenUsed="1"/>
+    <w:lsdException w:name="Balloon Text" w:semiHidden="1" w:unhideWhenUsed="1"/>
+    <w:lsdException w:name="Table Grid" w:uiPriority="59"/>
+    <w:lsdException w:name="Table Theme" w:semiHidden="1" w:unhideWhenUsed="1"/>
+    <w:lsdException w:name="Note Level 1" w:semiHidden="1" w:unhideWhenUsed="1"/>
+    <w:lsdException w:name="Note Level 2" w:semiHidden="1" w:unhideWhenUsed="1"/>
+    <w:lsdException w:name="Note Level 3" w:semiHidden="1" w:unhideWhenUsed="1"/>
+    <w:lsdException w:name="Note Level 4" w:semiHidden="1" w:unhideWhenUsed="1"/>
+    <w:lsdException w:name="Note Level 5" w:semiHidden="1" w:unhideWhenUsed="1"/>
+    <w:lsdException w:name="Note Level 6" w:semiHidden="1" w:unhideWhenUsed="1"/>
+    <w:lsdException w:name="Note Level 7" w:semiHidden="1" w:unhideWhenUsed="1"/>
+    <w:lsdException w:name="Note Level 8" w:semiHidden="1" w:unhideWhenUsed="1"/>
+    <w:lsdException w:name="Note Level 9" w:semiHidden="1" w:unhideWhenUsed="1"/>
+    <w:lsdException w:name="Placeholder Text" w:semiHidden="1"/>
+    <w:lsdException w:name="No Spacing" w:uiPriority="1" w:qFormat="1"/>
+    <w:lsdException w:name="Light Shading" w:uiPriority="60"/>
+    <w:lsdException w:name="Light List" w:uiPriority="61"/>
+    <w:lsdException w:name="Light Grid" w:uiPriority="62"/>
+    <w:lsdException w:name="Medium Shading 1" w:uiPriority="63"/>
+    <w:lsdException w:name="Medium Shading 2" w:uiPriority="64"/>
+    <w:lsdException w:name="Medium List 1" w:uiPriority="65"/>
+    <w:lsdException w:name="Medium List 2" w:uiPriority="66"/>
+    <w:lsdException w:name="Medium Grid 1" w:uiPriority="67"/>
+    <w:lsdException w:name="Medium Grid 2" w:uiPriority="68"/>
+    <w:lsdException w:name="Medium Grid 3" w:uiPriority="69"/>
+    <w:lsdException w:name="Dark List" w:uiPriority="70"/>
+    <w:lsdException w:name="Colorful Shading" w:uiPriority="71"/>
+    <w:lsdException w:name="Colorful List" w:uiPriority="72"/>
+    <w:lsdException w:name="Colorful Grid" w:uiPriority="73"/>
+    <w:lsdException w:name="Light Shading Accent 1" w:uiPriority="60"/>
+    <w:lsdException w:name="Light List Accent 1" w:uiPriority="61"/>
+    <w:lsdException w:name="Light Grid Accent 1" w:uiPriority="62"/>
+    <w:lsdException w:name="Medium Shading 1 Accent 1" w:uiPriority="63"/>
+    <w:lsdException w:name="Medium Shading 2 Accent 1" w:uiPriority="64"/>
+    <w:lsdException w:name="Medium List 1 Accent 1" w:uiPriority="65"/>
+    <w:lsdException w:name="Revision" w:semiHidden="1"/>
+    <w:lsdException w:name="List Paragraph" w:uiPriority="34" w:qFormat="1"/>
+    <w:lsdException w:name="Quote" w:uiPriority="29" w:qFormat="1"/>
+    <w:lsdException w:name="Intense Quote" w:uiPriority="30" w:qFormat="1"/>
+    <w:lsdException w:name="Medium List 2 Accent 1" w:uiPriority="66"/>
+    <w:lsdException w:name="Medium Grid 1 Accent 1" w:uiPriority="67"/>
+    <w:lsdException w:name="Medium Grid 2 Accent 1" w:uiPriority="68"/>
+    <w:lsdException w:name="Medium Grid 3 Accent 1" w:uiPriority="69"/>
+    <w:lsdException w:name="Dark List Accent 1" w:uiPriority="70"/>
+    <w:lsdException w:name="Colorful Shading Accent 1" w:uiPriority="71"/>
+    <w:lsdException w:name="Colorful List Accent 1" w:uiPriority="72"/>
+    <w:lsdException w:name="Colorful Grid Accent 1" w:uiPriority="73"/>
+    <w:lsdException w:name="Light Shading Accent 2" w:uiPriority="60"/>
+    <w:lsdException w:name="Light List Accent 2" w:uiPriority="61"/>
+    <w:lsdException w:name="Light Grid Accent 2" w:uiPriority="62"/>
+    <w:lsdException w:name="Medium Shading 1 Accent 2" w:uiPriority="63"/>
+    <w:lsdException w:name="Medium Shading 2 Accent 2" w:uiPriority="64"/>
+    <w:lsdException w:name="Medium List 1 Accent 2" w:uiPriority="65"/>
+    <w:lsdException w:name="Medium List 2 Accent 2" w:uiPriority="66"/>
+    <w:lsdException w:name="Medium Grid 1 Accent 2" w:uiPriority="67"/>
+    <w:lsdException w:name="Medium Grid 2 Accent 2" w:uiPriority="68"/>
+    <w:lsdException w:name="Medium Grid 3 Accent 2" w:uiPriority="69"/>
+    <w:lsdException w:name="Dark List Accent 2" w:uiPriority="70"/>
+    <w:lsdException w:name="Colorful Shading Accent 2" w:uiPriority="71"/>
+    <w:lsdException w:name="Colorful List Accent 2" w:uiPriority="72"/>
+    <w:lsdException w:name="Colorful Grid Accent 2" w:uiPriority="73"/>
+    <w:lsdException w:name="Light Shading Accent 3" w:uiPriority="60"/>
+    <w:lsdException w:name="Light List Accent 3" w:uiPriority="61"/>
+    <w:lsdException w:name="Light Grid Accent 3" w:uiPriority="62"/>
+    <w:lsdException w:name="Medium Shading 1 Accent 3" w:uiPriority="63"/>
+    <w:lsdException w:name="Medium Shading 2 Accent 3" w:uiPriority="64"/>
+    <w:lsdException w:name="Medium List 1 Accent 3" w:uiPriority="65"/>
+    <w:lsdException w:name="Medium List 2 Accent 3" w:uiPriority="66"/>
+    <w:lsdException w:name="Medium Grid 1 Accent 3" w:uiPriority="67"/>
+    <w:lsdException w:name="Medium Grid 2 Accent 3" w:uiPriority="68"/>
+    <w:lsdException w:name="Medium Grid 3 Accent 3" w:uiPriority="69"/>
+    <w:lsdException w:name="Dark List Accent 3" w:uiPriority="70"/>
+    <w:lsdException w:name="Colorful Shading Accent 3" w:uiPriority="71"/>
+    <w:lsdException w:name="Colorful List Accent 3" w:uiPriority="72"/>
+    <w:lsdException w:name="Colorful Grid Accent 3" w:uiPriority="73"/>
+    <w:lsdException w:name="Light Shading Accent 4" w:uiPriority="60"/>
+    <w:lsdException w:name="Light List Accent 4" w:uiPriority="61"/>
+    <w:lsdException w:name="Light Grid Accent 4" w:uiPriority="62"/>
+    <w:lsdException w:name="Medium Shading 1 Accent 4" w:uiPriority="63"/>
+    <w:lsdException w:name="Medium Shading 2 Accent 4" w:uiPriority="64"/>
+    <w:lsdException w:name="Medium List 1 Accent 4" w:uiPriority="65"/>
+    <w:lsdException w:name="Medium List 2 Accent 4" w:uiPriority="66"/>
+    <w:lsdException w:name="Medium Grid 1 Accent 4" w:uiPriority="67"/>
+    <w:lsdException w:name="Medium Grid 2 Accent 4" w:uiPriority="68"/>
+    <w:lsdException w:name="Medium Grid 3 Accent 4" w:uiPriority="69"/>
+    <w:lsdException w:name="Dark List Accent 4" w:uiPriority="70"/>
+    <w:lsdException w:name="Colorful Shading Accent 4" w:uiPriority="71"/>
+    <w:lsdException w:name="Colorful List Accent 4" w:uiPriority="72"/>
+    <w:lsdException w:name="Colorful Grid Accent 4" w:uiPriority="73"/>
+    <w:lsdException w:name="Light Shading Accent 5" w:uiPriority="60"/>
+    <w:lsdException w:name="Light List Accent 5" w:uiPriority="61"/>
+    <w:lsdException w:name="Light Grid Accent 5" w:uiPriority="62"/>
+    <w:lsdException w:name="Medium Shading 1 Accent 5" w:uiPriority="63"/>
+    <w:lsdException w:name="Medium Shading 2 Accent 5" w:uiPriority="64"/>
+    <w:lsdException w:name="Medium List 1 Accent 5" w:uiPriority="65"/>
+    <w:lsdException w:name="Medium List 2 Accent 5" w:uiPriority="66"/>
+    <w:lsdException w:name="Medium Grid 1 Accent 5" w:uiPriority="67"/>
+    <w:lsdException w:name="Medium Grid 2 Accent 5" w:uiPriority="68"/>
+    <w:lsdException w:name="Medium Grid 3 Accent 5" w:uiPriority="69"/>
+    <w:lsdException w:name="Dark List Accent 5" w:uiPriority="70"/>
+    <w:lsdException w:name="Colorful Shading Accent 5" w:uiPriority="71"/>
+    <w:lsdException w:name="Colorful List Accent 5" w:uiPriority="72"/>
+    <w:lsdException w:name="Colorful Grid Accent 5" w:uiPriority="73"/>
+    <w:lsdException w:name="Light Shading Accent 6" w:uiPriority="60"/>
+    <w:lsdException w:name="Light List Accent 6" w:uiPriority="61"/>
+    <w:lsdException w:name="Light Grid Accent 6" w:uiPriority="62"/>
+    <w:lsdException w:name="Medium Shading 1 Accent 6" w:uiPriority="63"/>
+    <w:lsdException w:name="Medium Shading 2 Accent 6" w:uiPriority="64"/>
+    <w:lsdException w:name="Medium List 1 Accent 6" w:uiPriority="65"/>
+    <w:lsdException w:name="Medium List 2 Accent 6" w:uiPriority="66"/>
+    <w:lsdException w:name="Medium Grid 1 Accent 6" w:uiPriority="67"/>
+    <w:lsdException w:name="Medium Grid 2 Accent 6" w:uiPriority="68"/>
+    <w:lsdException w:name="Medium Grid 3 Accent 6" w:uiPriority="69"/>
+    <w:lsdException w:name="Dark List Accent 6" w:uiPriority="70"/>
+    <w:lsdException w:name="Colorful Shading Accent 6" w:uiPriority="71"/>
+    <w:lsdException w:name="Colorful List Accent 6" w:uiPriority="72"/>
+    <w:lsdException w:name="Colorful Grid Accent 6" w:uiPriority="73"/>
+    <w:lsdException w:name="Subtle Emphasis" w:uiPriority="19" w:qFormat="1"/>
+    <w:lsdException w:name="Intense Emphasis" w:uiPriority="21" w:qFormat="1"/>
+    <w:lsdException w:name="Subtle Reference" w:uiPriority="31" w:qFormat="1"/>
+    <w:lsdException w:name="Intense Reference" w:uiPriority="32" w:qFormat="1"/>
+    <w:lsdException w:name="Book Title" w:uiPriority="33" w:qFormat="1"/>
+    <w:lsdException w:name="Bibliography" w:semiHidden="1" w:uiPriority="37" w:unhideWhenUsed="1"/>
+    <w:lsdException w:name="TOC Heading" w:semiHidden="1" w:uiPriority="39" w:unhideWhenUsed="1" w:qFormat="1"/>
+    <w:lsdException w:name="Plain Table 1" w:uiPriority="41"/>
+    <w:lsdException w:name="Plain Table 2" w:uiPriority="42"/>
+    <w:lsdException w:name="Plain Table 3" w:uiPriority="43"/>
+    <w:lsdException w:name="Plain Table 4" w:uiPriority="44"/>
+    <w:lsdException w:name="Plain Table 5" w:uiPriority="45"/>
+    <w:lsdException w:name="Grid Table Light" w:uiPriority="40"/>
+    <w:lsdException w:name="Grid Table 1 Light" w:uiPriority="46"/>
+    <w:lsdException w:name="Grid Table 2" w:uiPriority="47"/>
+    <w:lsdException w:name="Grid Table 3" w:uiPriority="48"/>
+    <w:lsdException w:name="Grid Table 4" w:uiPriority="49"/>
+    <w:lsdException w:name="Grid Table 5 Dark" w:uiPriority="50"/>
+    <w:lsdException w:name="Grid Table 6 Colorful" w:uiPriority="51"/>
+    <w:lsdException w:name="Grid Table 7 Colorful" w:uiPriority="52"/>
+    <w:lsdException w:name="Grid Table 1 Light Accent 1" w:uiPriority="46"/>
+    <w:lsdException w:name="Grid Table 2 Accent 1" w:uiPriority="47"/>
+    <w:lsdException w:name="Grid Table 3 Accent 1" w:uiPriority="48"/>
+    <w:lsdException w:name="Grid Table 4 Accent 1" w:uiPriority="49"/>
+    <w:lsdException w:name="Grid Table 5 Dark Accent 1" w:uiPriority="50"/>
+    <w:lsdException w:name="Grid Table 6 Colorful Accent 1" w:uiPriority="51"/>
+    <w:lsdException w:name="Grid Table 7 Colorful Accent 1" w:uiPriority="52"/>
+    <w:lsdException w:name="Grid Table 1 Light Accent 2" w:uiPriority="46"/>
+    <w:lsdException w:name="Grid Table 2 Accent 2" w:uiPriority="47"/>
+    <w:lsdException w:name="Grid Table 3 Accent 2" w:uiPriority="48"/>
+    <w:lsdException w:name="Grid Table 4 Accent 2" w:uiPriority="49"/>
+    <w:lsdException w:name="Grid Table 5 Dark Accent 2" w:uiPriority="50"/>
+    <w:lsdException w:name="Grid Table 6 Colorful Accent 2" w:uiPriority="51"/>
+    <w:lsdException w:name="Grid Table 7 Colorful Accent 2" w:uiPriority="52"/>
+    <w:lsdException w:name="Grid Table 1 Light Accent 3" w:uiPriority="46"/>
+    <w:lsdException w:name="Grid Table 2 Accent 3" w:uiPriority="47"/>
+    <w:lsdException w:name="Grid Table 3 Accent 3" w:uiPriority="48"/>
+    <w:lsdException w:name="Grid Table 4 Accent 3" w:uiPriority="49"/>
+    <w:lsdException w:name="Grid Table 5 Dark Accent 3" w:uiPriority="50"/>
+    <w:lsdException w:name="Grid Table 6 Colorful Accent 3" w:uiPriority="51"/>
+    <w:lsdException w:name="Grid Table 7 Colorful Accent 3" w:uiPriority="52"/>
+    <w:lsdException w:name="Grid Table 1 Light Accent 4" w:uiPriority="46"/>
+    <w:lsdException w:name="Grid Table 2 Accent 4" w:uiPriority="47"/>
+    <w:lsdException w:name="Grid Table 3 Accent 4" w:uiPriority="48"/>
+    <w:lsdException w:name="Grid Table 4 Accent 4" w:uiPriority="49"/>
+    <w:lsdException w:name="Grid Table 5 Dark Accent 4" w:uiPriority="50"/>
+    <w:lsdException w:name="Grid Table 6 Colorful Accent 4" w:uiPriority="51"/>
+    <w:lsdException w:name="Grid Table 7 Colorful Accent 4" w:uiPriority="52"/>
+    <w:lsdException w:name="Grid Table 1 Light Accent 5" w:uiPriority="46"/>
+    <w:lsdException w:name="Grid Table 2 Accent 5" w:uiPriority="47"/>
+    <w:lsdException w:name="Grid Table 3 Accent 5" w:uiPriority="48"/>
+    <w:lsdException w:name="Grid Table 4 Accent 5" w:uiPriority="49"/>
+    <w:lsdException w:name="Grid Table 5 Dark Accent 5" w:uiPriority="50"/>
+    <w:lsdException w:name="Grid Table 6 Colorful Accent 5" w:uiPriority="51"/>
+    <w:lsdException w:name="Grid Table 7 Colorful Accent 5" w:uiPriority="52"/>
+    <w:lsdException w:name="Grid Table 1 Light Accent 6" w:uiPriority="46"/>
+    <w:lsdException w:name="Grid Table 2 Accent 6" w:uiPriority="47"/>
+    <w:lsdException w:name="Grid Table 3 Accent 6" w:uiPriority="48"/>
+    <w:lsdException w:name="Grid Table 4 Accent 6" w:uiPriority="49"/>
+    <w:lsdException w:name="Grid Table 5 Dark Accent 6" w:uiPriority="50"/>
+    <w:lsdException w:name="Grid Table 6 Colorful Accent 6" w:uiPriority="51"/>
+    <w:lsdException w:name="Grid Table 7 Colorful Accent 6" w:uiPriority="52"/>
+    <w:lsdException w:name="List Table 1 Light" w:uiPriority="46"/>
+    <w:lsdException w:name="List Table 2" w:uiPriority="47"/>
+    <w:lsdException w:name="List Table 3" w:uiPriority="48"/>
+    <w:lsdException w:name="List Table 4" w:uiPriority="49"/>
+    <w:lsdException w:name="List Table 5 Dark" w:uiPriority="50"/>
+    <w:lsdException w:name="List Table 6 Colorful" w:uiPriority="51"/>
+    <w:lsdException w:name="List Table 7 Colorful" w:uiPriority="52"/>
+    <w:lsdException w:name="List Table 1 Light Accent 1" w:uiPriority="46"/>
+    <w:lsdException w:name="List Table 2 Accent 1" w:uiPriority="47"/>
+    <w:lsdException w:name="List Table 3 Accent 1" w:uiPriority="48"/>
+    <w:lsdException w:name="List Table 4 Accent 1" w:uiPriority="49"/>
+    <w:lsdException w:name="List Table 5 Dark Accent 1" w:uiPriority="50"/>
+    <w:lsdException w:name="List Table 6 Colorful Accent 1" w:uiPriority="51"/>
+    <w:lsdException w:name="List Table 7 Colorful Accent 1" w:uiPriority="52"/>
+    <w:lsdException w:name="List Table 1 Light Accent 2" w:uiPriority="46"/>
+    <w:lsdException w:name="List Table 2 Accent 2" w:uiPriority="47"/>
+    <w:lsdException w:name="List Table 3 Accent 2" w:uiPriority="48"/>
+    <w:lsdException w:name="List Table 4 Accent 2" w:uiPriority="49"/>
+    <w:lsdException w:name="List Table 5 Dark Accent 2" w:uiPriority="50"/>
+    <w:lsdException w:name="List Table 6 Colorful Accent 2" w:uiPriority="51"/>
+    <w:lsdException w:name="List Table 7 Colorful Accent 2" w:uiPriority="52"/>
+    <w:lsdException w:name="List Table 1 Light Accent 3" w:uiPriority="46"/>
+    <w:lsdException w:name="List Table 2 Accent 3" w:uiPriority="47"/>
+    <w:lsdException w:name="List Table 3 Accent 3" w:uiPriority="48"/>
+    <w:lsdException w:name="List Table 4 Accent 3" w:uiPriority="49"/>
+    <w:lsdException w:name="List Table 5 Dark Accent 3" w:uiPriority="50"/>
+    <w:lsdException w:name="List Table 6 Colorful Accent 3" w:uiPriority="51"/>
+    <w:lsdException w:name="List Table 7 Colorful Accent 3" w:uiPriority="52"/>
+    <w:lsdException w:name="List Table 1 Light Accent 4" w:uiPriority="46"/>
+    <w:lsdException w:name="List Table 2 Accent 4" w:uiPriority="47"/>
+    <w:lsdException w:name="List Table 3 Accent 4" w:uiPriority="48"/>
+    <w:lsdException w:name="List Table 4 Accent 4" w:uiPriority="49"/>
+    <w:lsdException w:name="List Table 5 Dark Accent 4" w:uiPriority="50"/>
+    <w:lsdException w:name="List Table 6 Colorful Accent 4" w:uiPriority="51"/>
+    <w:lsdException w:name="List Table 7 Colorful Accent 4" w:uiPriority="52"/>
+    <w:lsdException w:name="List Table 1 Light Accent 5" w:uiPriority="46"/>
+    <w:lsdException w:name="List Table 2 Accent 5" w:uiPriority="47"/>
+    <w:lsdException w:name="List Table 3 Accent 5" w:uiPriority="48"/>
+    <w:lsdException w:name="List Table 4 Accent 5" w:uiPriority="49"/>
+    <w:lsdException w:name="List Table 5 Dark Accent 5" w:uiPriority="50"/>
+    <w:lsdException w:name="List Table 6 Colorful Accent 5" w:uiPriority="51"/>
+    <w:lsdException w:name="List Table 7 Colorful Accent 5" w:uiPriority="52"/>
+    <w:lsdException w:name="List Table 1 Light Accent 6" w:uiPriority="46"/>
+    <w:lsdException w:name="List Table 2 Accent 6" w:uiPriority="47"/>
+    <w:lsdException w:name="List Table 3 Accent 6" w:uiPriority="48"/>
+    <w:lsdException w:name="List Table 4 Accent 6" w:uiPriority="49"/>
+    <w:lsdException w:name="List Table 5 Dark Accent 6" w:uiPriority="50"/>
+    <w:lsdException w:name="List Table 6 Colorful Accent 6" w:uiPriority="51"/>
+    <w:lsdException w:name="List Table 7 Colorful Accent 6" w:uiPriority="52"/>
+    <w:lsdException w:name="Mention" w:semiHidden="1" w:unhideWhenUsed="1"/>
+    <w:lsdException w:name="Smart Hyperlink" w:semiHidden="1" w:unhideWhenUsed="1"/>
   </w:latentStyles>
   <w:style w:type="paragraph" w:default="1" w:styleId="a">
     <w:name w:val="Normal"/>

</xml_diff>